<commit_message>
Updated doc for rdt2.1
</commit_message>
<xml_diff>
--- a/CSSE373 Formal Methods Milestone 3.docx
+++ b/CSSE373 Formal Methods Milestone 3.docx
@@ -727,16 +727,6 @@
       </w:pPr>
       <w:r>
         <w:rPr>
-          <w:rFonts w:ascii="Times New Roman" w:hAnsi="Times New Roman" w:cs="Times New Roman"/>
-          <w:sz w:val="24"/>
-          <w:szCs w:val="24"/>
-        </w:rPr>
-        <w:t>s</w:t>
-      </w:r>
-      <w:bookmarkStart w:id="0" w:name="_GoBack"/>
-      <w:bookmarkEnd w:id="0"/>
-      <w:r>
-        <w:rPr>
           <w:noProof/>
         </w:rPr>
         <w:drawing>
@@ -800,6 +790,468 @@
         </w:rPr>
         <w:t xml:space="preserve"> This is the end state.</w:t>
       </w:r>
+    </w:p>
+    <w:p>
+      <w:pPr>
+        <w:rPr>
+          <w:rFonts w:ascii="Times New Roman" w:hAnsi="Times New Roman" w:cs="Times New Roman"/>
+          <w:sz w:val="24"/>
+          <w:szCs w:val="24"/>
+        </w:rPr>
+      </w:pPr>
+      <w:r>
+        <w:rPr>
+          <w:rFonts w:ascii="Times New Roman" w:hAnsi="Times New Roman" w:cs="Times New Roman"/>
+          <w:sz w:val="24"/>
+          <w:szCs w:val="24"/>
+        </w:rPr>
+        <w:lastRenderedPageBreak/>
+        <w:t>Property 2: It is not always possible for all data to be transferred</w:t>
+      </w:r>
+    </w:p>
+    <w:p>
+      <w:pPr>
+        <w:rPr>
+          <w:rFonts w:ascii="Times New Roman" w:hAnsi="Times New Roman" w:cs="Times New Roman"/>
+          <w:sz w:val="24"/>
+          <w:szCs w:val="24"/>
+        </w:rPr>
+      </w:pPr>
+      <w:r>
+        <w:rPr>
+          <w:rFonts w:ascii="Times New Roman" w:hAnsi="Times New Roman" w:cs="Times New Roman"/>
+          <w:sz w:val="24"/>
+          <w:szCs w:val="24"/>
+        </w:rPr>
+        <w:t xml:space="preserve">Alloy finds a counterexample, similar to the counterexample found for RDT2.0. </w:t>
+      </w:r>
+    </w:p>
+    <w:p>
+      <w:pPr>
+        <w:rPr>
+          <w:rFonts w:ascii="Times New Roman" w:hAnsi="Times New Roman" w:cs="Times New Roman"/>
+          <w:sz w:val="24"/>
+          <w:szCs w:val="24"/>
+        </w:rPr>
+      </w:pPr>
+      <w:r>
+        <w:rPr>
+          <w:noProof/>
+        </w:rPr>
+        <w:drawing>
+          <wp:inline distT="0" distB="0" distL="0" distR="0" wp14:anchorId="23C7B5BA" wp14:editId="41EEC25C">
+            <wp:extent cx="5890260" cy="1107192"/>
+            <wp:effectExtent l="0" t="0" r="0" b="0"/>
+            <wp:docPr id="4" name="Picture 4"/>
+            <wp:cNvGraphicFramePr>
+              <a:graphicFrameLocks xmlns:a="http://schemas.openxmlformats.org/drawingml/2006/main" noChangeAspect="1"/>
+            </wp:cNvGraphicFramePr>
+            <a:graphic xmlns:a="http://schemas.openxmlformats.org/drawingml/2006/main">
+              <a:graphicData uri="http://schemas.openxmlformats.org/drawingml/2006/picture">
+                <pic:pic xmlns:pic="http://schemas.openxmlformats.org/drawingml/2006/picture">
+                  <pic:nvPicPr>
+                    <pic:cNvPr id="1" name=""/>
+                    <pic:cNvPicPr/>
+                  </pic:nvPicPr>
+                  <pic:blipFill rotWithShape="1">
+                    <a:blip r:embed="rId11"/>
+                    <a:srcRect l="5256" t="9573" r="9487" b="61937"/>
+                    <a:stretch/>
+                  </pic:blipFill>
+                  <pic:spPr bwMode="auto">
+                    <a:xfrm>
+                      <a:off x="0" y="0"/>
+                      <a:ext cx="5946289" cy="1117724"/>
+                    </a:xfrm>
+                    <a:prstGeom prst="rect">
+                      <a:avLst/>
+                    </a:prstGeom>
+                    <a:ln>
+                      <a:noFill/>
+                    </a:ln>
+                    <a:extLst>
+                      <a:ext uri="{53640926-AAD7-44D8-BBD7-CCE9431645EC}">
+                        <a14:shadowObscured xmlns:a14="http://schemas.microsoft.com/office/drawing/2010/main"/>
+                      </a:ext>
+                    </a:extLst>
+                  </pic:spPr>
+                </pic:pic>
+              </a:graphicData>
+            </a:graphic>
+          </wp:inline>
+        </w:drawing>
+      </w:r>
+    </w:p>
+    <w:p>
+      <w:pPr>
+        <w:rPr>
+          <w:rFonts w:ascii="Times New Roman" w:hAnsi="Times New Roman" w:cs="Times New Roman"/>
+          <w:sz w:val="24"/>
+          <w:szCs w:val="24"/>
+        </w:rPr>
+      </w:pPr>
+      <w:r>
+        <w:rPr>
+          <w:rFonts w:ascii="Times New Roman" w:hAnsi="Times New Roman" w:cs="Times New Roman"/>
+          <w:sz w:val="24"/>
+          <w:szCs w:val="24"/>
+        </w:rPr>
+        <w:t xml:space="preserve">State 0: The initial state. </w:t>
+      </w:r>
+    </w:p>
+    <w:p>
+      <w:pPr>
+        <w:rPr>
+          <w:rFonts w:ascii="Times New Roman" w:hAnsi="Times New Roman" w:cs="Times New Roman"/>
+          <w:sz w:val="24"/>
+          <w:szCs w:val="24"/>
+        </w:rPr>
+      </w:pPr>
+      <w:r>
+        <w:rPr>
+          <w:noProof/>
+        </w:rPr>
+        <w:drawing>
+          <wp:inline distT="0" distB="0" distL="0" distR="0" wp14:anchorId="4FE491F7" wp14:editId="0EC26820">
+            <wp:extent cx="5931491" cy="1150620"/>
+            <wp:effectExtent l="0" t="0" r="0" b="0"/>
+            <wp:docPr id="5" name="Picture 5"/>
+            <wp:cNvGraphicFramePr>
+              <a:graphicFrameLocks xmlns:a="http://schemas.openxmlformats.org/drawingml/2006/main" noChangeAspect="1"/>
+            </wp:cNvGraphicFramePr>
+            <a:graphic xmlns:a="http://schemas.openxmlformats.org/drawingml/2006/main">
+              <a:graphicData uri="http://schemas.openxmlformats.org/drawingml/2006/picture">
+                <pic:pic xmlns:pic="http://schemas.openxmlformats.org/drawingml/2006/picture">
+                  <pic:nvPicPr>
+                    <pic:cNvPr id="1" name=""/>
+                    <pic:cNvPicPr/>
+                  </pic:nvPicPr>
+                  <pic:blipFill rotWithShape="1">
+                    <a:blip r:embed="rId12"/>
+                    <a:srcRect l="5385" t="9801" r="9358" b="60797"/>
+                    <a:stretch/>
+                  </pic:blipFill>
+                  <pic:spPr bwMode="auto">
+                    <a:xfrm>
+                      <a:off x="0" y="0"/>
+                      <a:ext cx="5943941" cy="1153035"/>
+                    </a:xfrm>
+                    <a:prstGeom prst="rect">
+                      <a:avLst/>
+                    </a:prstGeom>
+                    <a:ln>
+                      <a:noFill/>
+                    </a:ln>
+                    <a:extLst>
+                      <a:ext uri="{53640926-AAD7-44D8-BBD7-CCE9431645EC}">
+                        <a14:shadowObscured xmlns:a14="http://schemas.microsoft.com/office/drawing/2010/main"/>
+                      </a:ext>
+                    </a:extLst>
+                  </pic:spPr>
+                </pic:pic>
+              </a:graphicData>
+            </a:graphic>
+          </wp:inline>
+        </w:drawing>
+      </w:r>
+    </w:p>
+    <w:p>
+      <w:pPr>
+        <w:rPr>
+          <w:rFonts w:ascii="Times New Roman" w:hAnsi="Times New Roman" w:cs="Times New Roman"/>
+          <w:sz w:val="24"/>
+          <w:szCs w:val="24"/>
+        </w:rPr>
+      </w:pPr>
+      <w:r>
+        <w:rPr>
+          <w:rFonts w:ascii="Times New Roman" w:hAnsi="Times New Roman" w:cs="Times New Roman"/>
+          <w:sz w:val="24"/>
+          <w:szCs w:val="24"/>
+        </w:rPr>
+        <w:t>State 1: This is the send state. The sender sends a corrupted data packet holding Data1.</w:t>
+      </w:r>
+    </w:p>
+    <w:p>
+      <w:pPr>
+        <w:rPr>
+          <w:rFonts w:ascii="Times New Roman" w:hAnsi="Times New Roman" w:cs="Times New Roman"/>
+          <w:sz w:val="24"/>
+          <w:szCs w:val="24"/>
+        </w:rPr>
+      </w:pPr>
+      <w:r>
+        <w:rPr>
+          <w:noProof/>
+        </w:rPr>
+        <w:drawing>
+          <wp:inline distT="0" distB="0" distL="0" distR="0" wp14:anchorId="76258A9B" wp14:editId="4EDCDC45">
+            <wp:extent cx="5914171" cy="1036320"/>
+            <wp:effectExtent l="0" t="0" r="0" b="0"/>
+            <wp:docPr id="6" name="Picture 6"/>
+            <wp:cNvGraphicFramePr>
+              <a:graphicFrameLocks xmlns:a="http://schemas.openxmlformats.org/drawingml/2006/main" noChangeAspect="1"/>
+            </wp:cNvGraphicFramePr>
+            <a:graphic xmlns:a="http://schemas.openxmlformats.org/drawingml/2006/main">
+              <a:graphicData uri="http://schemas.openxmlformats.org/drawingml/2006/picture">
+                <pic:pic xmlns:pic="http://schemas.openxmlformats.org/drawingml/2006/picture">
+                  <pic:nvPicPr>
+                    <pic:cNvPr id="1" name=""/>
+                    <pic:cNvPicPr/>
+                  </pic:nvPicPr>
+                  <pic:blipFill rotWithShape="1">
+                    <a:blip r:embed="rId13"/>
+                    <a:srcRect l="5386" t="9801" r="9743" b="63760"/>
+                    <a:stretch/>
+                  </pic:blipFill>
+                  <pic:spPr bwMode="auto">
+                    <a:xfrm>
+                      <a:off x="0" y="0"/>
+                      <a:ext cx="5924925" cy="1038204"/>
+                    </a:xfrm>
+                    <a:prstGeom prst="rect">
+                      <a:avLst/>
+                    </a:prstGeom>
+                    <a:ln>
+                      <a:noFill/>
+                    </a:ln>
+                    <a:extLst>
+                      <a:ext uri="{53640926-AAD7-44D8-BBD7-CCE9431645EC}">
+                        <a14:shadowObscured xmlns:a14="http://schemas.microsoft.com/office/drawing/2010/main"/>
+                      </a:ext>
+                    </a:extLst>
+                  </pic:spPr>
+                </pic:pic>
+              </a:graphicData>
+            </a:graphic>
+          </wp:inline>
+        </w:drawing>
+      </w:r>
+    </w:p>
+    <w:p>
+      <w:pPr>
+        <w:rPr>
+          <w:rFonts w:ascii="Times New Roman" w:hAnsi="Times New Roman" w:cs="Times New Roman"/>
+          <w:sz w:val="24"/>
+          <w:szCs w:val="24"/>
+        </w:rPr>
+      </w:pPr>
+      <w:r>
+        <w:rPr>
+          <w:rFonts w:ascii="Times New Roman" w:hAnsi="Times New Roman" w:cs="Times New Roman"/>
+          <w:sz w:val="24"/>
+          <w:szCs w:val="24"/>
+        </w:rPr>
+        <w:t>State 2: This is the receive state. The receiver sends back a NAK packet to indicate that the data was corrupted.</w:t>
+      </w:r>
+    </w:p>
+    <w:p>
+      <w:pPr>
+        <w:rPr>
+          <w:rFonts w:ascii="Times New Roman" w:hAnsi="Times New Roman" w:cs="Times New Roman"/>
+          <w:sz w:val="24"/>
+          <w:szCs w:val="24"/>
+        </w:rPr>
+      </w:pPr>
+      <w:r>
+        <w:rPr>
+          <w:noProof/>
+        </w:rPr>
+        <w:drawing>
+          <wp:inline distT="0" distB="0" distL="0" distR="0" wp14:anchorId="65CA4B5C" wp14:editId="64B3A90C">
+            <wp:extent cx="5937060" cy="1196340"/>
+            <wp:effectExtent l="0" t="0" r="6985" b="3810"/>
+            <wp:docPr id="7" name="Picture 7"/>
+            <wp:cNvGraphicFramePr>
+              <a:graphicFrameLocks xmlns:a="http://schemas.openxmlformats.org/drawingml/2006/main" noChangeAspect="1"/>
+            </wp:cNvGraphicFramePr>
+            <a:graphic xmlns:a="http://schemas.openxmlformats.org/drawingml/2006/main">
+              <a:graphicData uri="http://schemas.openxmlformats.org/drawingml/2006/picture">
+                <pic:pic xmlns:pic="http://schemas.openxmlformats.org/drawingml/2006/picture">
+                  <pic:nvPicPr>
+                    <pic:cNvPr id="1" name=""/>
+                    <pic:cNvPicPr/>
+                  </pic:nvPicPr>
+                  <pic:blipFill rotWithShape="1">
+                    <a:blip r:embed="rId14"/>
+                    <a:srcRect l="5512" t="10028" r="9231" b="59431"/>
+                    <a:stretch/>
+                  </pic:blipFill>
+                  <pic:spPr bwMode="auto">
+                    <a:xfrm>
+                      <a:off x="0" y="0"/>
+                      <a:ext cx="5947750" cy="1198494"/>
+                    </a:xfrm>
+                    <a:prstGeom prst="rect">
+                      <a:avLst/>
+                    </a:prstGeom>
+                    <a:ln>
+                      <a:noFill/>
+                    </a:ln>
+                    <a:extLst>
+                      <a:ext uri="{53640926-AAD7-44D8-BBD7-CCE9431645EC}">
+                        <a14:shadowObscured xmlns:a14="http://schemas.microsoft.com/office/drawing/2010/main"/>
+                      </a:ext>
+                    </a:extLst>
+                  </pic:spPr>
+                </pic:pic>
+              </a:graphicData>
+            </a:graphic>
+          </wp:inline>
+        </w:drawing>
+      </w:r>
+    </w:p>
+    <w:p>
+      <w:pPr>
+        <w:rPr>
+          <w:rFonts w:ascii="Times New Roman" w:hAnsi="Times New Roman" w:cs="Times New Roman"/>
+          <w:sz w:val="24"/>
+          <w:szCs w:val="24"/>
+        </w:rPr>
+      </w:pPr>
+      <w:r>
+        <w:rPr>
+          <w:rFonts w:ascii="Times New Roman" w:hAnsi="Times New Roman" w:cs="Times New Roman"/>
+          <w:sz w:val="24"/>
+          <w:szCs w:val="24"/>
+        </w:rPr>
+        <w:t xml:space="preserve">State 3: This is the send state. The sender sends another corrupted data packet holding Data1. </w:t>
+      </w:r>
+    </w:p>
+    <w:p>
+      <w:pPr>
+        <w:rPr>
+          <w:rFonts w:ascii="Times New Roman" w:hAnsi="Times New Roman" w:cs="Times New Roman"/>
+          <w:sz w:val="24"/>
+          <w:szCs w:val="24"/>
+        </w:rPr>
+      </w:pPr>
+      <w:r>
+        <w:rPr>
+          <w:rFonts w:ascii="Times New Roman" w:hAnsi="Times New Roman" w:cs="Times New Roman"/>
+          <w:sz w:val="24"/>
+          <w:szCs w:val="24"/>
+        </w:rPr>
+        <w:t>After the states shown here, the cycle of sending corrupted packets and responding with NAK packets can continue infinitely. Therefore, it is possible for some of the data to never reach the receiver when using this protocol.</w:t>
+      </w:r>
+    </w:p>
+    <w:p>
+      <w:pPr>
+        <w:rPr>
+          <w:rFonts w:ascii="Times New Roman" w:hAnsi="Times New Roman" w:cs="Times New Roman"/>
+          <w:sz w:val="24"/>
+          <w:szCs w:val="24"/>
+        </w:rPr>
+      </w:pPr>
+      <w:r>
+        <w:rPr>
+          <w:rFonts w:ascii="Times New Roman" w:hAnsi="Times New Roman" w:cs="Times New Roman"/>
+          <w:sz w:val="24"/>
+          <w:szCs w:val="24"/>
+        </w:rPr>
+        <w:br w:type="page"/>
+      </w:r>
+    </w:p>
+    <w:p>
+      <w:pPr>
+        <w:rPr>
+          <w:rFonts w:ascii="Times New Roman" w:hAnsi="Times New Roman" w:cs="Times New Roman"/>
+          <w:sz w:val="24"/>
+          <w:szCs w:val="24"/>
+        </w:rPr>
+      </w:pPr>
+      <w:r>
+        <w:rPr>
+          <w:rFonts w:ascii="Times New Roman" w:hAnsi="Times New Roman" w:cs="Times New Roman"/>
+          <w:sz w:val="24"/>
+          <w:szCs w:val="24"/>
+        </w:rPr>
+        <w:lastRenderedPageBreak/>
+        <w:t xml:space="preserve">Extra property: </w:t>
+      </w:r>
+      <w:r>
+        <w:rPr>
+          <w:rFonts w:ascii="Times New Roman" w:hAnsi="Times New Roman" w:cs="Times New Roman"/>
+          <w:sz w:val="24"/>
+          <w:szCs w:val="24"/>
+        </w:rPr>
+        <w:t xml:space="preserve">It is always possible to send all data from the sender buffer to the receiver buffer, given that there can be no more than one send/receive error in the wire. </w:t>
+      </w:r>
+    </w:p>
+    <w:p>
+      <w:pPr>
+        <w:rPr>
+          <w:rFonts w:ascii="Times New Roman" w:hAnsi="Times New Roman" w:cs="Times New Roman"/>
+          <w:sz w:val="24"/>
+          <w:szCs w:val="24"/>
+        </w:rPr>
+      </w:pPr>
+      <w:r>
+        <w:rPr>
+          <w:noProof/>
+        </w:rPr>
+        <w:drawing>
+          <wp:inline distT="0" distB="0" distL="0" distR="0" wp14:anchorId="20DD59D9" wp14:editId="5F1EEE25">
+            <wp:extent cx="3878578" cy="693420"/>
+            <wp:effectExtent l="0" t="0" r="8255" b="0"/>
+            <wp:docPr id="8" name="Picture 8"/>
+            <wp:cNvGraphicFramePr>
+              <a:graphicFrameLocks xmlns:a="http://schemas.openxmlformats.org/drawingml/2006/main" noChangeAspect="1"/>
+            </wp:cNvGraphicFramePr>
+            <a:graphic xmlns:a="http://schemas.openxmlformats.org/drawingml/2006/main">
+              <a:graphicData uri="http://schemas.openxmlformats.org/drawingml/2006/picture">
+                <pic:pic xmlns:pic="http://schemas.openxmlformats.org/drawingml/2006/picture">
+                  <pic:nvPicPr>
+                    <pic:cNvPr id="1" name=""/>
+                    <pic:cNvPicPr/>
+                  </pic:nvPicPr>
+                  <pic:blipFill rotWithShape="1">
+                    <a:blip r:embed="rId15"/>
+                    <a:srcRect l="65358" t="44409" r="2856" b="45488"/>
+                    <a:stretch/>
+                  </pic:blipFill>
+                  <pic:spPr bwMode="auto">
+                    <a:xfrm>
+                      <a:off x="0" y="0"/>
+                      <a:ext cx="3896196" cy="696570"/>
+                    </a:xfrm>
+                    <a:prstGeom prst="rect">
+                      <a:avLst/>
+                    </a:prstGeom>
+                    <a:ln>
+                      <a:noFill/>
+                    </a:ln>
+                    <a:extLst>
+                      <a:ext uri="{53640926-AAD7-44D8-BBD7-CCE9431645EC}">
+                        <a14:shadowObscured xmlns:a14="http://schemas.microsoft.com/office/drawing/2010/main"/>
+                      </a:ext>
+                    </a:extLst>
+                  </pic:spPr>
+                </pic:pic>
+              </a:graphicData>
+            </a:graphic>
+          </wp:inline>
+        </w:drawing>
+      </w:r>
+    </w:p>
+    <w:p>
+      <w:pPr>
+        <w:rPr>
+          <w:rFonts w:ascii="Times New Roman" w:hAnsi="Times New Roman" w:cs="Times New Roman"/>
+          <w:sz w:val="24"/>
+          <w:szCs w:val="24"/>
+        </w:rPr>
+      </w:pPr>
+      <w:r>
+        <w:rPr>
+          <w:rFonts w:ascii="Times New Roman" w:hAnsi="Times New Roman" w:cs="Times New Roman"/>
+          <w:sz w:val="24"/>
+          <w:szCs w:val="24"/>
+        </w:rPr>
+        <w:t xml:space="preserve">When the constraint is added that there can be no more than one error for each data packet, Alloy finds no counterexample. </w:t>
+      </w:r>
+      <w:bookmarkStart w:id="0" w:name="_GoBack"/>
+      <w:bookmarkEnd w:id="0"/>
     </w:p>
     <w:sectPr>
       <w:pgSz w:w="12240" w:h="15840"/>

</xml_diff>

<commit_message>
Finished Milestone 3 Documentation
</commit_message>
<xml_diff>
--- a/CSSE373 Formal Methods Milestone 3.docx
+++ b/CSSE373 Formal Methods Milestone 3.docx
@@ -114,7 +114,23 @@
           <w:sz w:val="24"/>
           <w:szCs w:val="24"/>
         </w:rPr>
-        <w:t>Our model was too big with this many states, so the following images are projected over both state, and the packet that state is associated with.</w:t>
+        <w:t>Our model was too big with this many states, so the following image</w:t>
+      </w:r>
+      <w:r>
+        <w:rPr>
+          <w:rFonts w:ascii="Times New Roman" w:hAnsi="Times New Roman" w:cs="Times New Roman"/>
+          <w:sz w:val="24"/>
+          <w:szCs w:val="24"/>
+        </w:rPr>
+        <w:t>s are projected over both state</w:t>
+      </w:r>
+      <w:r>
+        <w:rPr>
+          <w:rFonts w:ascii="Times New Roman" w:hAnsi="Times New Roman" w:cs="Times New Roman"/>
+          <w:sz w:val="24"/>
+          <w:szCs w:val="24"/>
+        </w:rPr>
+        <w:t xml:space="preserve"> and the packet that state is associated with.</w:t>
       </w:r>
     </w:p>
     <w:p>
@@ -144,7 +160,10 @@
       </w:pPr>
       <w:r>
         <w:rPr>
+          <w:rFonts w:ascii="Times New Roman" w:hAnsi="Times New Roman" w:cs="Times New Roman"/>
           <w:noProof/>
+          <w:sz w:val="24"/>
+          <w:szCs w:val="24"/>
         </w:rPr>
         <w:drawing>
           <wp:inline distT="0" distB="0" distL="0" distR="0" wp14:anchorId="0016F3A9" wp14:editId="3F3A86DE">
@@ -236,7 +255,10 @@
       </w:pPr>
       <w:r>
         <w:rPr>
+          <w:rFonts w:ascii="Times New Roman" w:hAnsi="Times New Roman" w:cs="Times New Roman"/>
           <w:noProof/>
+          <w:sz w:val="24"/>
+          <w:szCs w:val="24"/>
         </w:rPr>
         <w:drawing>
           <wp:inline distT="0" distB="0" distL="0" distR="0" wp14:anchorId="5EBBAAF6" wp14:editId="35313F47">
@@ -328,7 +350,10 @@
       </w:pPr>
       <w:r>
         <w:rPr>
+          <w:rFonts w:ascii="Times New Roman" w:hAnsi="Times New Roman" w:cs="Times New Roman"/>
           <w:noProof/>
+          <w:sz w:val="24"/>
+          <w:szCs w:val="24"/>
         </w:rPr>
         <w:drawing>
           <wp:inline distT="0" distB="0" distL="0" distR="0" wp14:anchorId="2C20D261" wp14:editId="047E0273">
@@ -408,12 +433,22 @@
           <w:szCs w:val="24"/>
         </w:rPr>
       </w:pPr>
-      <w:r>
-        <w:rPr>
-          <w:rFonts w:ascii="Times New Roman" w:hAnsi="Times New Roman" w:cs="Times New Roman"/>
-          <w:sz w:val="24"/>
-          <w:szCs w:val="24"/>
-        </w:rPr>
+    </w:p>
+    <w:p>
+      <w:pPr>
+        <w:rPr>
+          <w:rFonts w:ascii="Times New Roman" w:hAnsi="Times New Roman" w:cs="Times New Roman"/>
+          <w:sz w:val="24"/>
+          <w:szCs w:val="24"/>
+        </w:rPr>
+      </w:pPr>
+      <w:r>
+        <w:rPr>
+          <w:rFonts w:ascii="Times New Roman" w:hAnsi="Times New Roman" w:cs="Times New Roman"/>
+          <w:sz w:val="24"/>
+          <w:szCs w:val="24"/>
+        </w:rPr>
+        <w:lastRenderedPageBreak/>
         <w:t>State 3:</w:t>
       </w:r>
     </w:p>
@@ -427,9 +462,11 @@
       </w:pPr>
       <w:r>
         <w:rPr>
+          <w:rFonts w:ascii="Times New Roman" w:hAnsi="Times New Roman" w:cs="Times New Roman"/>
           <w:noProof/>
-        </w:rPr>
-        <w:lastRenderedPageBreak/>
+          <w:sz w:val="24"/>
+          <w:szCs w:val="24"/>
+        </w:rPr>
         <w:drawing>
           <wp:inline distT="0" distB="0" distL="0" distR="0" wp14:anchorId="4206F47D" wp14:editId="52BF484B">
             <wp:extent cx="5943600" cy="893233"/>
@@ -527,7 +564,10 @@
       </w:pPr>
       <w:r>
         <w:rPr>
+          <w:rFonts w:ascii="Times New Roman" w:hAnsi="Times New Roman" w:cs="Times New Roman"/>
           <w:noProof/>
+          <w:sz w:val="24"/>
+          <w:szCs w:val="24"/>
         </w:rPr>
         <w:drawing>
           <wp:inline distT="0" distB="0" distL="0" distR="0" wp14:anchorId="5EC0D134" wp14:editId="4017BACE">
@@ -627,7 +667,10 @@
       </w:pPr>
       <w:r>
         <w:rPr>
+          <w:rFonts w:ascii="Times New Roman" w:hAnsi="Times New Roman" w:cs="Times New Roman"/>
           <w:noProof/>
+          <w:sz w:val="24"/>
+          <w:szCs w:val="24"/>
         </w:rPr>
         <w:drawing>
           <wp:inline distT="0" distB="0" distL="0" distR="0" wp14:anchorId="5DFCEB6B" wp14:editId="30467C40">
@@ -727,7 +770,10 @@
       </w:pPr>
       <w:r>
         <w:rPr>
+          <w:rFonts w:ascii="Times New Roman" w:hAnsi="Times New Roman" w:cs="Times New Roman"/>
           <w:noProof/>
+          <w:sz w:val="24"/>
+          <w:szCs w:val="24"/>
         </w:rPr>
         <w:drawing>
           <wp:inline distT="0" distB="0" distL="0" distR="0" wp14:anchorId="4785B38A" wp14:editId="4C83FE34">
@@ -780,6 +826,7 @@
           <w:sz w:val="24"/>
           <w:szCs w:val="24"/>
         </w:rPr>
+        <w:lastRenderedPageBreak/>
         <w:t>We are in the receive state.  The current packet is AckPacket1 which has SeqZero.  The receiver now contains both Data because both were successfully sent and received.</w:t>
       </w:r>
       <w:r>
@@ -799,13 +846,21 @@
           <w:szCs w:val="24"/>
         </w:rPr>
       </w:pPr>
-      <w:r>
-        <w:rPr>
-          <w:rFonts w:ascii="Times New Roman" w:hAnsi="Times New Roman" w:cs="Times New Roman"/>
-          <w:sz w:val="24"/>
-          <w:szCs w:val="24"/>
-        </w:rPr>
-        <w:lastRenderedPageBreak/>
+    </w:p>
+    <w:p>
+      <w:pPr>
+        <w:rPr>
+          <w:rFonts w:ascii="Times New Roman" w:hAnsi="Times New Roman" w:cs="Times New Roman"/>
+          <w:sz w:val="24"/>
+          <w:szCs w:val="24"/>
+        </w:rPr>
+      </w:pPr>
+      <w:r>
+        <w:rPr>
+          <w:rFonts w:ascii="Times New Roman" w:hAnsi="Times New Roman" w:cs="Times New Roman"/>
+          <w:sz w:val="24"/>
+          <w:szCs w:val="24"/>
+        </w:rPr>
         <w:t>Property 2: It is not always possible for all data to be transferred</w:t>
       </w:r>
     </w:p>
@@ -823,20 +878,31 @@
           <w:sz w:val="24"/>
           <w:szCs w:val="24"/>
         </w:rPr>
-        <w:t xml:space="preserve">Alloy finds a counterexample, similar to the counterexample found for RDT2.0. </w:t>
-      </w:r>
-    </w:p>
-    <w:p>
-      <w:pPr>
-        <w:rPr>
-          <w:rFonts w:ascii="Times New Roman" w:hAnsi="Times New Roman" w:cs="Times New Roman"/>
-          <w:sz w:val="24"/>
-          <w:szCs w:val="24"/>
-        </w:rPr>
-      </w:pPr>
-      <w:r>
-        <w:rPr>
+        <w:t>Alloy finds a counterexample, similar to the c</w:t>
+      </w:r>
+      <w:r>
+        <w:rPr>
+          <w:rFonts w:ascii="Times New Roman" w:hAnsi="Times New Roman" w:cs="Times New Roman"/>
+          <w:sz w:val="24"/>
+          <w:szCs w:val="24"/>
+        </w:rPr>
+        <w:t>ounterexample found for RDT2.0.</w:t>
+      </w:r>
+    </w:p>
+    <w:p>
+      <w:pPr>
+        <w:rPr>
+          <w:rFonts w:ascii="Times New Roman" w:hAnsi="Times New Roman" w:cs="Times New Roman"/>
+          <w:sz w:val="24"/>
+          <w:szCs w:val="24"/>
+        </w:rPr>
+      </w:pPr>
+      <w:r>
+        <w:rPr>
+          <w:rFonts w:ascii="Times New Roman" w:hAnsi="Times New Roman" w:cs="Times New Roman"/>
           <w:noProof/>
+          <w:sz w:val="24"/>
+          <w:szCs w:val="24"/>
         </w:rPr>
         <w:drawing>
           <wp:inline distT="0" distB="0" distL="0" distR="0" wp14:anchorId="23C7B5BA" wp14:editId="41EEC25C">
@@ -909,7 +975,10 @@
       </w:pPr>
       <w:r>
         <w:rPr>
+          <w:rFonts w:ascii="Times New Roman" w:hAnsi="Times New Roman" w:cs="Times New Roman"/>
           <w:noProof/>
+          <w:sz w:val="24"/>
+          <w:szCs w:val="24"/>
         </w:rPr>
         <w:drawing>
           <wp:inline distT="0" distB="0" distL="0" distR="0" wp14:anchorId="4FE491F7" wp14:editId="0EC26820">
@@ -982,7 +1051,10 @@
       </w:pPr>
       <w:r>
         <w:rPr>
+          <w:rFonts w:ascii="Times New Roman" w:hAnsi="Times New Roman" w:cs="Times New Roman"/>
           <w:noProof/>
+          <w:sz w:val="24"/>
+          <w:szCs w:val="24"/>
         </w:rPr>
         <w:drawing>
           <wp:inline distT="0" distB="0" distL="0" distR="0" wp14:anchorId="76258A9B" wp14:editId="4EDCDC45">
@@ -1055,7 +1127,10 @@
       </w:pPr>
       <w:r>
         <w:rPr>
+          <w:rFonts w:ascii="Times New Roman" w:hAnsi="Times New Roman" w:cs="Times New Roman"/>
           <w:noProof/>
+          <w:sz w:val="24"/>
+          <w:szCs w:val="24"/>
         </w:rPr>
         <w:drawing>
           <wp:inline distT="0" distB="0" distL="0" distR="0" wp14:anchorId="65CA4B5C" wp14:editId="64B3A90C">
@@ -1149,49 +1224,27 @@
           <w:sz w:val="24"/>
           <w:szCs w:val="24"/>
         </w:rPr>
-        <w:br w:type="page"/>
-      </w:r>
-    </w:p>
-    <w:p>
-      <w:pPr>
-        <w:rPr>
-          <w:rFonts w:ascii="Times New Roman" w:hAnsi="Times New Roman" w:cs="Times New Roman"/>
-          <w:sz w:val="24"/>
-          <w:szCs w:val="24"/>
-        </w:rPr>
-      </w:pPr>
-      <w:r>
-        <w:rPr>
-          <w:rFonts w:ascii="Times New Roman" w:hAnsi="Times New Roman" w:cs="Times New Roman"/>
-          <w:sz w:val="24"/>
-          <w:szCs w:val="24"/>
-        </w:rPr>
         <w:lastRenderedPageBreak/>
-        <w:t xml:space="preserve">Extra property: </w:t>
-      </w:r>
-      <w:r>
-        <w:rPr>
-          <w:rFonts w:ascii="Times New Roman" w:hAnsi="Times New Roman" w:cs="Times New Roman"/>
-          <w:sz w:val="24"/>
-          <w:szCs w:val="24"/>
-        </w:rPr>
-        <w:t xml:space="preserve">It is always possible to send all data from the sender buffer to the receiver buffer, given that there can be no more than one send/receive error in the wire. </w:t>
-      </w:r>
-    </w:p>
-    <w:p>
-      <w:pPr>
-        <w:rPr>
-          <w:rFonts w:ascii="Times New Roman" w:hAnsi="Times New Roman" w:cs="Times New Roman"/>
-          <w:sz w:val="24"/>
-          <w:szCs w:val="24"/>
-        </w:rPr>
-      </w:pPr>
-      <w:r>
-        <w:rPr>
+        <w:t xml:space="preserve">Extra property: It is always possible to send all data from the sender buffer to the receiver buffer, given that there can be no more than one send/receive error in the wire. </w:t>
+      </w:r>
+    </w:p>
+    <w:p>
+      <w:pPr>
+        <w:rPr>
+          <w:rFonts w:ascii="Times New Roman" w:hAnsi="Times New Roman" w:cs="Times New Roman"/>
+          <w:sz w:val="24"/>
+          <w:szCs w:val="24"/>
+        </w:rPr>
+      </w:pPr>
+      <w:r>
+        <w:rPr>
+          <w:rFonts w:ascii="Times New Roman" w:hAnsi="Times New Roman" w:cs="Times New Roman"/>
           <w:noProof/>
+          <w:sz w:val="24"/>
+          <w:szCs w:val="24"/>
         </w:rPr>
         <w:drawing>
-          <wp:inline distT="0" distB="0" distL="0" distR="0" wp14:anchorId="20DD59D9" wp14:editId="5F1EEE25">
+          <wp:inline distT="0" distB="0" distL="0" distR="0" wp14:anchorId="59706F64" wp14:editId="496E3BD4">
             <wp:extent cx="3878578" cy="693420"/>
             <wp:effectExtent l="0" t="0" r="8255" b="0"/>
             <wp:docPr id="8" name="Picture 8"/>
@@ -1250,8 +1303,1135 @@
         </w:rPr>
         <w:t xml:space="preserve">When the constraint is added that there can be no more than one error for each data packet, Alloy finds no counterexample. </w:t>
       </w:r>
+    </w:p>
+    <w:p>
+      <w:pPr>
+        <w:rPr>
+          <w:rFonts w:ascii="Times New Roman" w:hAnsi="Times New Roman" w:cs="Times New Roman"/>
+          <w:sz w:val="24"/>
+          <w:szCs w:val="24"/>
+        </w:rPr>
+      </w:pPr>
+    </w:p>
+    <w:p>
+      <w:pPr>
+        <w:rPr>
+          <w:rFonts w:ascii="Times New Roman" w:hAnsi="Times New Roman" w:cs="Times New Roman"/>
+          <w:sz w:val="24"/>
+          <w:szCs w:val="24"/>
+        </w:rPr>
+      </w:pPr>
+      <w:r>
+        <w:rPr>
+          <w:rFonts w:ascii="Times New Roman" w:hAnsi="Times New Roman" w:cs="Times New Roman"/>
+          <w:sz w:val="24"/>
+          <w:szCs w:val="24"/>
+        </w:rPr>
+        <w:t>RDT2.2</w:t>
+      </w:r>
+    </w:p>
+    <w:p>
+      <w:pPr>
+        <w:rPr>
+          <w:rFonts w:ascii="Times New Roman" w:hAnsi="Times New Roman" w:cs="Times New Roman"/>
+          <w:sz w:val="24"/>
+          <w:szCs w:val="24"/>
+        </w:rPr>
+      </w:pPr>
+      <w:r>
+        <w:rPr>
+          <w:rFonts w:ascii="Times New Roman" w:hAnsi="Times New Roman" w:cs="Times New Roman"/>
+          <w:sz w:val="24"/>
+          <w:szCs w:val="24"/>
+        </w:rPr>
+        <w:t>We successfully modeled RDT2.2</w:t>
+      </w:r>
+      <w:r>
+        <w:rPr>
+          <w:rFonts w:ascii="Times New Roman" w:hAnsi="Times New Roman" w:cs="Times New Roman"/>
+          <w:sz w:val="24"/>
+          <w:szCs w:val="24"/>
+        </w:rPr>
+        <w:t>.</w:t>
+      </w:r>
+    </w:p>
+    <w:p>
+      <w:pPr>
+        <w:rPr>
+          <w:rFonts w:ascii="Times New Roman" w:hAnsi="Times New Roman" w:cs="Times New Roman"/>
+          <w:sz w:val="24"/>
+          <w:szCs w:val="24"/>
+        </w:rPr>
+      </w:pPr>
+      <w:r>
+        <w:rPr>
+          <w:rFonts w:ascii="Times New Roman" w:hAnsi="Times New Roman" w:cs="Times New Roman"/>
+          <w:sz w:val="24"/>
+          <w:szCs w:val="24"/>
+        </w:rPr>
+        <w:t xml:space="preserve">Property 1: There is at least one way for all data to be transferred. </w:t>
+      </w:r>
+    </w:p>
+    <w:p>
+      <w:pPr>
+        <w:rPr>
+          <w:rFonts w:ascii="Times New Roman" w:hAnsi="Times New Roman" w:cs="Times New Roman"/>
+          <w:sz w:val="24"/>
+          <w:szCs w:val="24"/>
+        </w:rPr>
+      </w:pPr>
+      <w:r>
+        <w:rPr>
+          <w:rFonts w:ascii="Times New Roman" w:hAnsi="Times New Roman" w:cs="Times New Roman"/>
+          <w:sz w:val="24"/>
+          <w:szCs w:val="24"/>
+        </w:rPr>
+        <w:t>State 0:</w:t>
+      </w:r>
+    </w:p>
+    <w:p>
+      <w:pPr>
+        <w:rPr>
+          <w:rFonts w:ascii="Times New Roman" w:hAnsi="Times New Roman" w:cs="Times New Roman"/>
+          <w:sz w:val="24"/>
+          <w:szCs w:val="24"/>
+        </w:rPr>
+      </w:pPr>
+      <w:r>
+        <w:rPr>
+          <w:rFonts w:ascii="Times New Roman" w:hAnsi="Times New Roman" w:cs="Times New Roman"/>
+          <w:noProof/>
+          <w:sz w:val="24"/>
+          <w:szCs w:val="24"/>
+        </w:rPr>
+        <w:drawing>
+          <wp:inline distT="0" distB="0" distL="0" distR="0" wp14:anchorId="6AC0257B" wp14:editId="686AC0A3">
+            <wp:extent cx="5943600" cy="1344295"/>
+            <wp:effectExtent l="0" t="0" r="0" b="8255"/>
+            <wp:docPr id="2" name="Picture 2"/>
+            <wp:cNvGraphicFramePr>
+              <a:graphicFrameLocks xmlns:a="http://schemas.openxmlformats.org/drawingml/2006/main" noChangeAspect="1"/>
+            </wp:cNvGraphicFramePr>
+            <a:graphic xmlns:a="http://schemas.openxmlformats.org/drawingml/2006/main">
+              <a:graphicData uri="http://schemas.openxmlformats.org/drawingml/2006/picture">
+                <pic:pic xmlns:pic="http://schemas.openxmlformats.org/drawingml/2006/picture">
+                  <pic:nvPicPr>
+                    <pic:cNvPr id="1" name=""/>
+                    <pic:cNvPicPr/>
+                  </pic:nvPicPr>
+                  <pic:blipFill>
+                    <a:blip r:embed="rId16"/>
+                    <a:stretch>
+                      <a:fillRect/>
+                    </a:stretch>
+                  </pic:blipFill>
+                  <pic:spPr>
+                    <a:xfrm>
+                      <a:off x="0" y="0"/>
+                      <a:ext cx="5943600" cy="1344295"/>
+                    </a:xfrm>
+                    <a:prstGeom prst="rect">
+                      <a:avLst/>
+                    </a:prstGeom>
+                  </pic:spPr>
+                </pic:pic>
+              </a:graphicData>
+            </a:graphic>
+          </wp:inline>
+        </w:drawing>
+      </w:r>
+    </w:p>
+    <w:p>
+      <w:pPr>
+        <w:rPr>
+          <w:rFonts w:ascii="Times New Roman" w:hAnsi="Times New Roman" w:cs="Times New Roman"/>
+          <w:sz w:val="24"/>
+          <w:szCs w:val="24"/>
+        </w:rPr>
+      </w:pPr>
+      <w:r>
+        <w:rPr>
+          <w:rFonts w:ascii="Times New Roman" w:hAnsi="Times New Roman" w:cs="Times New Roman"/>
+          <w:sz w:val="24"/>
+          <w:szCs w:val="24"/>
+        </w:rPr>
+        <w:t>We are currently in the send state.  The current packet is AckPacket1 which has SeqZero.</w:t>
+      </w:r>
+    </w:p>
+    <w:p>
+      <w:pPr>
+        <w:rPr>
+          <w:rFonts w:ascii="Times New Roman" w:hAnsi="Times New Roman" w:cs="Times New Roman"/>
+          <w:sz w:val="24"/>
+          <w:szCs w:val="24"/>
+        </w:rPr>
+      </w:pPr>
+    </w:p>
+    <w:p>
+      <w:pPr>
+        <w:rPr>
+          <w:rFonts w:ascii="Times New Roman" w:hAnsi="Times New Roman" w:cs="Times New Roman"/>
+          <w:sz w:val="24"/>
+          <w:szCs w:val="24"/>
+        </w:rPr>
+      </w:pPr>
+      <w:r>
+        <w:rPr>
+          <w:rFonts w:ascii="Times New Roman" w:hAnsi="Times New Roman" w:cs="Times New Roman"/>
+          <w:sz w:val="24"/>
+          <w:szCs w:val="24"/>
+        </w:rPr>
+        <w:t>State 1:</w:t>
+      </w:r>
+    </w:p>
+    <w:p>
+      <w:pPr>
+        <w:rPr>
+          <w:rFonts w:ascii="Times New Roman" w:hAnsi="Times New Roman" w:cs="Times New Roman"/>
+          <w:sz w:val="24"/>
+          <w:szCs w:val="24"/>
+        </w:rPr>
+      </w:pPr>
+      <w:r>
+        <w:rPr>
+          <w:rFonts w:ascii="Times New Roman" w:hAnsi="Times New Roman" w:cs="Times New Roman"/>
+          <w:noProof/>
+          <w:sz w:val="24"/>
+          <w:szCs w:val="24"/>
+        </w:rPr>
+        <w:drawing>
+          <wp:inline distT="0" distB="0" distL="0" distR="0" wp14:anchorId="626D2F10" wp14:editId="11B370B3">
+            <wp:extent cx="5943600" cy="1314450"/>
+            <wp:effectExtent l="0" t="0" r="0" b="0"/>
+            <wp:docPr id="3" name="Picture 3"/>
+            <wp:cNvGraphicFramePr>
+              <a:graphicFrameLocks xmlns:a="http://schemas.openxmlformats.org/drawingml/2006/main" noChangeAspect="1"/>
+            </wp:cNvGraphicFramePr>
+            <a:graphic xmlns:a="http://schemas.openxmlformats.org/drawingml/2006/main">
+              <a:graphicData uri="http://schemas.openxmlformats.org/drawingml/2006/picture">
+                <pic:pic xmlns:pic="http://schemas.openxmlformats.org/drawingml/2006/picture">
+                  <pic:nvPicPr>
+                    <pic:cNvPr id="1" name=""/>
+                    <pic:cNvPicPr/>
+                  </pic:nvPicPr>
+                  <pic:blipFill>
+                    <a:blip r:embed="rId17"/>
+                    <a:stretch>
+                      <a:fillRect/>
+                    </a:stretch>
+                  </pic:blipFill>
+                  <pic:spPr>
+                    <a:xfrm>
+                      <a:off x="0" y="0"/>
+                      <a:ext cx="5943600" cy="1314450"/>
+                    </a:xfrm>
+                    <a:prstGeom prst="rect">
+                      <a:avLst/>
+                    </a:prstGeom>
+                  </pic:spPr>
+                </pic:pic>
+              </a:graphicData>
+            </a:graphic>
+          </wp:inline>
+        </w:drawing>
+      </w:r>
+    </w:p>
+    <w:p>
+      <w:pPr>
+        <w:rPr>
+          <w:rFonts w:ascii="Times New Roman" w:hAnsi="Times New Roman" w:cs="Times New Roman"/>
+          <w:sz w:val="24"/>
+          <w:szCs w:val="24"/>
+        </w:rPr>
+      </w:pPr>
+      <w:r>
+        <w:rPr>
+          <w:rFonts w:ascii="Times New Roman" w:hAnsi="Times New Roman" w:cs="Times New Roman"/>
+          <w:sz w:val="24"/>
+          <w:szCs w:val="24"/>
+        </w:rPr>
+        <w:t>We are currently in the receive state.  The current packet is DataPacket0 which has SeqOne.</w:t>
+      </w:r>
+    </w:p>
+    <w:p>
+      <w:pPr>
+        <w:rPr>
+          <w:rFonts w:ascii="Times New Roman" w:hAnsi="Times New Roman" w:cs="Times New Roman"/>
+          <w:sz w:val="24"/>
+          <w:szCs w:val="24"/>
+        </w:rPr>
+      </w:pPr>
+    </w:p>
+    <w:p>
+      <w:pPr>
+        <w:rPr>
+          <w:rFonts w:ascii="Times New Roman" w:hAnsi="Times New Roman" w:cs="Times New Roman"/>
+          <w:sz w:val="24"/>
+          <w:szCs w:val="24"/>
+        </w:rPr>
+      </w:pPr>
+      <w:r>
+        <w:rPr>
+          <w:rFonts w:ascii="Times New Roman" w:hAnsi="Times New Roman" w:cs="Times New Roman"/>
+          <w:sz w:val="24"/>
+          <w:szCs w:val="24"/>
+        </w:rPr>
+        <w:t>State 2:</w:t>
+      </w:r>
+    </w:p>
+    <w:p>
+      <w:pPr>
+        <w:rPr>
+          <w:rFonts w:ascii="Times New Roman" w:hAnsi="Times New Roman" w:cs="Times New Roman"/>
+          <w:sz w:val="24"/>
+          <w:szCs w:val="24"/>
+        </w:rPr>
+      </w:pPr>
+      <w:r>
+        <w:rPr>
+          <w:rFonts w:ascii="Times New Roman" w:hAnsi="Times New Roman" w:cs="Times New Roman"/>
+          <w:noProof/>
+          <w:sz w:val="24"/>
+          <w:szCs w:val="24"/>
+        </w:rPr>
+        <w:lastRenderedPageBreak/>
+        <w:drawing>
+          <wp:inline distT="0" distB="0" distL="0" distR="0" wp14:anchorId="2BF74E7B" wp14:editId="498A9B27">
+            <wp:extent cx="5943600" cy="1305560"/>
+            <wp:effectExtent l="0" t="0" r="0" b="8890"/>
+            <wp:docPr id="9" name="Picture 9"/>
+            <wp:cNvGraphicFramePr>
+              <a:graphicFrameLocks xmlns:a="http://schemas.openxmlformats.org/drawingml/2006/main" noChangeAspect="1"/>
+            </wp:cNvGraphicFramePr>
+            <a:graphic xmlns:a="http://schemas.openxmlformats.org/drawingml/2006/main">
+              <a:graphicData uri="http://schemas.openxmlformats.org/drawingml/2006/picture">
+                <pic:pic xmlns:pic="http://schemas.openxmlformats.org/drawingml/2006/picture">
+                  <pic:nvPicPr>
+                    <pic:cNvPr id="1" name=""/>
+                    <pic:cNvPicPr/>
+                  </pic:nvPicPr>
+                  <pic:blipFill>
+                    <a:blip r:embed="rId18"/>
+                    <a:stretch>
+                      <a:fillRect/>
+                    </a:stretch>
+                  </pic:blipFill>
+                  <pic:spPr>
+                    <a:xfrm>
+                      <a:off x="0" y="0"/>
+                      <a:ext cx="5943600" cy="1305560"/>
+                    </a:xfrm>
+                    <a:prstGeom prst="rect">
+                      <a:avLst/>
+                    </a:prstGeom>
+                  </pic:spPr>
+                </pic:pic>
+              </a:graphicData>
+            </a:graphic>
+          </wp:inline>
+        </w:drawing>
+      </w:r>
+    </w:p>
+    <w:p>
+      <w:pPr>
+        <w:rPr>
+          <w:rFonts w:ascii="Times New Roman" w:hAnsi="Times New Roman" w:cs="Times New Roman"/>
+          <w:sz w:val="24"/>
+          <w:szCs w:val="24"/>
+        </w:rPr>
+      </w:pPr>
+      <w:r>
+        <w:rPr>
+          <w:rFonts w:ascii="Times New Roman" w:hAnsi="Times New Roman" w:cs="Times New Roman"/>
+          <w:sz w:val="24"/>
+          <w:szCs w:val="24"/>
+        </w:rPr>
+        <w:t>We are currently in the send state.  The current packet is AckPacket0 which has SeqOne.  This means that the data was sent and received correctly; now Data1 is in the receiver’s buffer.</w:t>
+      </w:r>
+    </w:p>
+    <w:p>
+      <w:pPr>
+        <w:rPr>
+          <w:rFonts w:ascii="Times New Roman" w:hAnsi="Times New Roman" w:cs="Times New Roman"/>
+          <w:sz w:val="24"/>
+          <w:szCs w:val="24"/>
+        </w:rPr>
+      </w:pPr>
+    </w:p>
+    <w:p>
+      <w:pPr>
+        <w:rPr>
+          <w:rFonts w:ascii="Times New Roman" w:hAnsi="Times New Roman" w:cs="Times New Roman"/>
+          <w:sz w:val="24"/>
+          <w:szCs w:val="24"/>
+        </w:rPr>
+      </w:pPr>
+      <w:r>
+        <w:rPr>
+          <w:rFonts w:ascii="Times New Roman" w:hAnsi="Times New Roman" w:cs="Times New Roman"/>
+          <w:sz w:val="24"/>
+          <w:szCs w:val="24"/>
+        </w:rPr>
+        <w:t>State 3:</w:t>
+      </w:r>
+    </w:p>
+    <w:p>
+      <w:pPr>
+        <w:rPr>
+          <w:rFonts w:ascii="Times New Roman" w:hAnsi="Times New Roman" w:cs="Times New Roman"/>
+          <w:sz w:val="24"/>
+          <w:szCs w:val="24"/>
+        </w:rPr>
+      </w:pPr>
+      <w:r>
+        <w:rPr>
+          <w:rFonts w:ascii="Times New Roman" w:hAnsi="Times New Roman" w:cs="Times New Roman"/>
+          <w:noProof/>
+          <w:sz w:val="24"/>
+          <w:szCs w:val="24"/>
+        </w:rPr>
+        <w:drawing>
+          <wp:inline distT="0" distB="0" distL="0" distR="0" wp14:anchorId="656EF22B" wp14:editId="6C4D5501">
+            <wp:extent cx="5938567" cy="1252220"/>
+            <wp:effectExtent l="0" t="0" r="5080" b="5080"/>
+            <wp:docPr id="10" name="Picture 10"/>
+            <wp:cNvGraphicFramePr>
+              <a:graphicFrameLocks xmlns:a="http://schemas.openxmlformats.org/drawingml/2006/main" noChangeAspect="1"/>
+            </wp:cNvGraphicFramePr>
+            <a:graphic xmlns:a="http://schemas.openxmlformats.org/drawingml/2006/main">
+              <a:graphicData uri="http://schemas.openxmlformats.org/drawingml/2006/picture">
+                <pic:pic xmlns:pic="http://schemas.openxmlformats.org/drawingml/2006/picture">
+                  <pic:nvPicPr>
+                    <pic:cNvPr id="1" name=""/>
+                    <pic:cNvPicPr/>
+                  </pic:nvPicPr>
+                  <pic:blipFill rotWithShape="1">
+                    <a:blip r:embed="rId19"/>
+                    <a:srcRect t="2311"/>
+                    <a:stretch/>
+                  </pic:blipFill>
+                  <pic:spPr bwMode="auto">
+                    <a:xfrm>
+                      <a:off x="0" y="0"/>
+                      <a:ext cx="5943600" cy="1253281"/>
+                    </a:xfrm>
+                    <a:prstGeom prst="rect">
+                      <a:avLst/>
+                    </a:prstGeom>
+                    <a:ln>
+                      <a:noFill/>
+                    </a:ln>
+                    <a:extLst>
+                      <a:ext uri="{53640926-AAD7-44D8-BBD7-CCE9431645EC}">
+                        <a14:shadowObscured xmlns:a14="http://schemas.microsoft.com/office/drawing/2010/main"/>
+                      </a:ext>
+                    </a:extLst>
+                  </pic:spPr>
+                </pic:pic>
+              </a:graphicData>
+            </a:graphic>
+          </wp:inline>
+        </w:drawing>
+      </w:r>
+    </w:p>
+    <w:p>
+      <w:pPr>
+        <w:rPr>
+          <w:rFonts w:ascii="Times New Roman" w:hAnsi="Times New Roman" w:cs="Times New Roman"/>
+          <w:sz w:val="24"/>
+          <w:szCs w:val="24"/>
+        </w:rPr>
+      </w:pPr>
+      <w:r>
+        <w:rPr>
+          <w:rFonts w:ascii="Times New Roman" w:hAnsi="Times New Roman" w:cs="Times New Roman"/>
+          <w:sz w:val="24"/>
+          <w:szCs w:val="24"/>
+        </w:rPr>
+        <w:t>We are currently in the receive state.  The current packet is DataPacket1 which has SeqOne.</w:t>
+      </w:r>
+    </w:p>
+    <w:p>
+      <w:pPr>
+        <w:rPr>
+          <w:rFonts w:ascii="Times New Roman" w:hAnsi="Times New Roman" w:cs="Times New Roman"/>
+          <w:sz w:val="24"/>
+          <w:szCs w:val="24"/>
+        </w:rPr>
+      </w:pPr>
+    </w:p>
+    <w:p>
+      <w:pPr>
+        <w:rPr>
+          <w:rFonts w:ascii="Times New Roman" w:hAnsi="Times New Roman" w:cs="Times New Roman"/>
+          <w:sz w:val="24"/>
+          <w:szCs w:val="24"/>
+        </w:rPr>
+      </w:pPr>
+      <w:r>
+        <w:rPr>
+          <w:rFonts w:ascii="Times New Roman" w:hAnsi="Times New Roman" w:cs="Times New Roman"/>
+          <w:sz w:val="24"/>
+          <w:szCs w:val="24"/>
+        </w:rPr>
+        <w:t>State 4:</w:t>
+      </w:r>
+    </w:p>
+    <w:p>
+      <w:pPr>
+        <w:rPr>
+          <w:rFonts w:ascii="Times New Roman" w:hAnsi="Times New Roman" w:cs="Times New Roman"/>
+          <w:sz w:val="24"/>
+          <w:szCs w:val="24"/>
+        </w:rPr>
+      </w:pPr>
+      <w:r>
+        <w:rPr>
+          <w:rFonts w:ascii="Times New Roman" w:hAnsi="Times New Roman" w:cs="Times New Roman"/>
+          <w:noProof/>
+          <w:sz w:val="24"/>
+          <w:szCs w:val="24"/>
+        </w:rPr>
+        <w:drawing>
+          <wp:inline distT="0" distB="0" distL="0" distR="0" wp14:anchorId="6DC2EB17" wp14:editId="69C1C890">
+            <wp:extent cx="5943600" cy="1317625"/>
+            <wp:effectExtent l="0" t="0" r="0" b="0"/>
+            <wp:docPr id="17" name="Picture 17"/>
+            <wp:cNvGraphicFramePr>
+              <a:graphicFrameLocks xmlns:a="http://schemas.openxmlformats.org/drawingml/2006/main" noChangeAspect="1"/>
+            </wp:cNvGraphicFramePr>
+            <a:graphic xmlns:a="http://schemas.openxmlformats.org/drawingml/2006/main">
+              <a:graphicData uri="http://schemas.openxmlformats.org/drawingml/2006/picture">
+                <pic:pic xmlns:pic="http://schemas.openxmlformats.org/drawingml/2006/picture">
+                  <pic:nvPicPr>
+                    <pic:cNvPr id="1" name=""/>
+                    <pic:cNvPicPr/>
+                  </pic:nvPicPr>
+                  <pic:blipFill>
+                    <a:blip r:embed="rId20"/>
+                    <a:stretch>
+                      <a:fillRect/>
+                    </a:stretch>
+                  </pic:blipFill>
+                  <pic:spPr>
+                    <a:xfrm>
+                      <a:off x="0" y="0"/>
+                      <a:ext cx="5943600" cy="1317625"/>
+                    </a:xfrm>
+                    <a:prstGeom prst="rect">
+                      <a:avLst/>
+                    </a:prstGeom>
+                  </pic:spPr>
+                </pic:pic>
+              </a:graphicData>
+            </a:graphic>
+          </wp:inline>
+        </w:drawing>
+      </w:r>
+    </w:p>
+    <w:p>
+      <w:pPr>
+        <w:rPr>
+          <w:rFonts w:ascii="Times New Roman" w:hAnsi="Times New Roman" w:cs="Times New Roman"/>
+          <w:sz w:val="24"/>
+          <w:szCs w:val="24"/>
+        </w:rPr>
+      </w:pPr>
+      <w:r>
+        <w:rPr>
+          <w:rFonts w:ascii="Times New Roman" w:hAnsi="Times New Roman" w:cs="Times New Roman"/>
+          <w:sz w:val="24"/>
+          <w:szCs w:val="24"/>
+        </w:rPr>
+        <w:t>We are currently in the send state.  The current packet is AckPacket1 which has SeqZero.  Because the Ack is sending the wrong sequence bit, the data was not sent correctly and therefore is not in the receiver.</w:t>
+      </w:r>
+    </w:p>
+    <w:p>
+      <w:pPr>
+        <w:rPr>
+          <w:rFonts w:ascii="Times New Roman" w:hAnsi="Times New Roman" w:cs="Times New Roman"/>
+          <w:sz w:val="24"/>
+          <w:szCs w:val="24"/>
+        </w:rPr>
+      </w:pPr>
+    </w:p>
+    <w:p>
+      <w:pPr>
+        <w:rPr>
+          <w:rFonts w:ascii="Times New Roman" w:hAnsi="Times New Roman" w:cs="Times New Roman"/>
+          <w:sz w:val="24"/>
+          <w:szCs w:val="24"/>
+        </w:rPr>
+      </w:pPr>
+      <w:r>
+        <w:rPr>
+          <w:rFonts w:ascii="Times New Roman" w:hAnsi="Times New Roman" w:cs="Times New Roman"/>
+          <w:sz w:val="24"/>
+          <w:szCs w:val="24"/>
+        </w:rPr>
+        <w:t>Property 2: It is not always possible for all data to be transferred</w:t>
+      </w:r>
+    </w:p>
+    <w:p>
+      <w:pPr>
+        <w:rPr>
+          <w:rFonts w:ascii="Times New Roman" w:hAnsi="Times New Roman" w:cs="Times New Roman"/>
+          <w:sz w:val="24"/>
+          <w:szCs w:val="24"/>
+        </w:rPr>
+      </w:pPr>
+      <w:r>
+        <w:rPr>
+          <w:rFonts w:ascii="Times New Roman" w:hAnsi="Times New Roman" w:cs="Times New Roman"/>
+          <w:sz w:val="24"/>
+          <w:szCs w:val="24"/>
+        </w:rPr>
+        <w:t>Alloy finds a counterexample, similar to the</w:t>
+      </w:r>
+      <w:r>
+        <w:rPr>
+          <w:rFonts w:ascii="Times New Roman" w:hAnsi="Times New Roman" w:cs="Times New Roman"/>
+          <w:sz w:val="24"/>
+          <w:szCs w:val="24"/>
+        </w:rPr>
+        <w:t xml:space="preserve"> counterexample found for RDT2.1</w:t>
+      </w:r>
+      <w:r>
+        <w:rPr>
+          <w:rFonts w:ascii="Times New Roman" w:hAnsi="Times New Roman" w:cs="Times New Roman"/>
+          <w:sz w:val="24"/>
+          <w:szCs w:val="24"/>
+        </w:rPr>
+        <w:t xml:space="preserve">. </w:t>
+      </w:r>
+    </w:p>
+    <w:p>
+      <w:pPr>
+        <w:rPr>
+          <w:rFonts w:ascii="Times New Roman" w:hAnsi="Times New Roman" w:cs="Times New Roman"/>
+          <w:sz w:val="24"/>
+          <w:szCs w:val="24"/>
+        </w:rPr>
+      </w:pPr>
+      <w:r>
+        <w:rPr>
+          <w:rFonts w:ascii="Times New Roman" w:hAnsi="Times New Roman" w:cs="Times New Roman"/>
+          <w:sz w:val="24"/>
+          <w:szCs w:val="24"/>
+        </w:rPr>
+        <w:t>State 0:</w:t>
+      </w:r>
+    </w:p>
+    <w:p>
+      <w:pPr>
+        <w:rPr>
+          <w:rFonts w:ascii="Times New Roman" w:hAnsi="Times New Roman" w:cs="Times New Roman"/>
+          <w:sz w:val="24"/>
+          <w:szCs w:val="24"/>
+        </w:rPr>
+      </w:pPr>
+      <w:r>
+        <w:rPr>
+          <w:rFonts w:ascii="Times New Roman" w:hAnsi="Times New Roman" w:cs="Times New Roman"/>
+          <w:noProof/>
+          <w:sz w:val="24"/>
+          <w:szCs w:val="24"/>
+        </w:rPr>
+        <w:lastRenderedPageBreak/>
+        <w:drawing>
+          <wp:inline distT="0" distB="0" distL="0" distR="0" wp14:anchorId="4A383C37" wp14:editId="6A6AE624">
+            <wp:extent cx="5943600" cy="1049655"/>
+            <wp:effectExtent l="0" t="0" r="0" b="0"/>
+            <wp:docPr id="18" name="Picture 18"/>
+            <wp:cNvGraphicFramePr>
+              <a:graphicFrameLocks xmlns:a="http://schemas.openxmlformats.org/drawingml/2006/main" noChangeAspect="1"/>
+            </wp:cNvGraphicFramePr>
+            <a:graphic xmlns:a="http://schemas.openxmlformats.org/drawingml/2006/main">
+              <a:graphicData uri="http://schemas.openxmlformats.org/drawingml/2006/picture">
+                <pic:pic xmlns:pic="http://schemas.openxmlformats.org/drawingml/2006/picture">
+                  <pic:nvPicPr>
+                    <pic:cNvPr id="1" name=""/>
+                    <pic:cNvPicPr/>
+                  </pic:nvPicPr>
+                  <pic:blipFill>
+                    <a:blip r:embed="rId21"/>
+                    <a:stretch>
+                      <a:fillRect/>
+                    </a:stretch>
+                  </pic:blipFill>
+                  <pic:spPr>
+                    <a:xfrm>
+                      <a:off x="0" y="0"/>
+                      <a:ext cx="5943600" cy="1049655"/>
+                    </a:xfrm>
+                    <a:prstGeom prst="rect">
+                      <a:avLst/>
+                    </a:prstGeom>
+                  </pic:spPr>
+                </pic:pic>
+              </a:graphicData>
+            </a:graphic>
+          </wp:inline>
+        </w:drawing>
+      </w:r>
+    </w:p>
+    <w:p>
+      <w:pPr>
+        <w:rPr>
+          <w:rFonts w:ascii="Times New Roman" w:hAnsi="Times New Roman" w:cs="Times New Roman"/>
+          <w:sz w:val="24"/>
+          <w:szCs w:val="24"/>
+        </w:rPr>
+      </w:pPr>
+      <w:r>
+        <w:rPr>
+          <w:rFonts w:ascii="Times New Roman" w:hAnsi="Times New Roman" w:cs="Times New Roman"/>
+          <w:sz w:val="24"/>
+          <w:szCs w:val="24"/>
+        </w:rPr>
+        <w:t>We start in the send state.  The current packet is AckPacket which has SeqOne.</w:t>
+      </w:r>
+    </w:p>
+    <w:p>
+      <w:pPr>
+        <w:rPr>
+          <w:rFonts w:ascii="Times New Roman" w:hAnsi="Times New Roman" w:cs="Times New Roman"/>
+          <w:sz w:val="24"/>
+          <w:szCs w:val="24"/>
+        </w:rPr>
+      </w:pPr>
+    </w:p>
+    <w:p>
+      <w:pPr>
+        <w:rPr>
+          <w:rFonts w:ascii="Times New Roman" w:hAnsi="Times New Roman" w:cs="Times New Roman"/>
+          <w:sz w:val="24"/>
+          <w:szCs w:val="24"/>
+        </w:rPr>
+      </w:pPr>
+      <w:r>
+        <w:rPr>
+          <w:rFonts w:ascii="Times New Roman" w:hAnsi="Times New Roman" w:cs="Times New Roman"/>
+          <w:sz w:val="24"/>
+          <w:szCs w:val="24"/>
+        </w:rPr>
+        <w:t>State 1:</w:t>
+      </w:r>
+    </w:p>
+    <w:p>
+      <w:pPr>
+        <w:rPr>
+          <w:rFonts w:ascii="Times New Roman" w:hAnsi="Times New Roman" w:cs="Times New Roman"/>
+          <w:sz w:val="24"/>
+          <w:szCs w:val="24"/>
+        </w:rPr>
+      </w:pPr>
+      <w:r>
+        <w:rPr>
+          <w:rFonts w:ascii="Times New Roman" w:hAnsi="Times New Roman" w:cs="Times New Roman"/>
+          <w:noProof/>
+          <w:sz w:val="24"/>
+          <w:szCs w:val="24"/>
+        </w:rPr>
+        <w:drawing>
+          <wp:inline distT="0" distB="0" distL="0" distR="0" wp14:anchorId="220BDCF4" wp14:editId="3C28495E">
+            <wp:extent cx="5943600" cy="1021715"/>
+            <wp:effectExtent l="0" t="0" r="0" b="6985"/>
+            <wp:docPr id="19" name="Picture 19"/>
+            <wp:cNvGraphicFramePr>
+              <a:graphicFrameLocks xmlns:a="http://schemas.openxmlformats.org/drawingml/2006/main" noChangeAspect="1"/>
+            </wp:cNvGraphicFramePr>
+            <a:graphic xmlns:a="http://schemas.openxmlformats.org/drawingml/2006/main">
+              <a:graphicData uri="http://schemas.openxmlformats.org/drawingml/2006/picture">
+                <pic:pic xmlns:pic="http://schemas.openxmlformats.org/drawingml/2006/picture">
+                  <pic:nvPicPr>
+                    <pic:cNvPr id="1" name=""/>
+                    <pic:cNvPicPr/>
+                  </pic:nvPicPr>
+                  <pic:blipFill>
+                    <a:blip r:embed="rId22"/>
+                    <a:stretch>
+                      <a:fillRect/>
+                    </a:stretch>
+                  </pic:blipFill>
+                  <pic:spPr>
+                    <a:xfrm>
+                      <a:off x="0" y="0"/>
+                      <a:ext cx="5943600" cy="1021715"/>
+                    </a:xfrm>
+                    <a:prstGeom prst="rect">
+                      <a:avLst/>
+                    </a:prstGeom>
+                  </pic:spPr>
+                </pic:pic>
+              </a:graphicData>
+            </a:graphic>
+          </wp:inline>
+        </w:drawing>
+      </w:r>
+    </w:p>
+    <w:p>
+      <w:pPr>
+        <w:rPr>
+          <w:rFonts w:ascii="Times New Roman" w:hAnsi="Times New Roman" w:cs="Times New Roman"/>
+          <w:sz w:val="24"/>
+          <w:szCs w:val="24"/>
+        </w:rPr>
+      </w:pPr>
+      <w:r>
+        <w:rPr>
+          <w:rFonts w:ascii="Times New Roman" w:hAnsi="Times New Roman" w:cs="Times New Roman"/>
+          <w:sz w:val="24"/>
+          <w:szCs w:val="24"/>
+        </w:rPr>
+        <w:t>We are in the receive state.  The current state is CorruptedDataPacket which has SeqZero.</w:t>
+      </w:r>
+    </w:p>
+    <w:p>
+      <w:pPr>
+        <w:rPr>
+          <w:rFonts w:ascii="Times New Roman" w:hAnsi="Times New Roman" w:cs="Times New Roman"/>
+          <w:sz w:val="24"/>
+          <w:szCs w:val="24"/>
+        </w:rPr>
+      </w:pPr>
+    </w:p>
+    <w:p>
+      <w:pPr>
+        <w:rPr>
+          <w:rFonts w:ascii="Times New Roman" w:hAnsi="Times New Roman" w:cs="Times New Roman"/>
+          <w:sz w:val="24"/>
+          <w:szCs w:val="24"/>
+        </w:rPr>
+      </w:pPr>
+      <w:r>
+        <w:rPr>
+          <w:rFonts w:ascii="Times New Roman" w:hAnsi="Times New Roman" w:cs="Times New Roman"/>
+          <w:sz w:val="24"/>
+          <w:szCs w:val="24"/>
+        </w:rPr>
+        <w:t>State 2:</w:t>
+      </w:r>
+    </w:p>
+    <w:p>
+      <w:pPr>
+        <w:rPr>
+          <w:rFonts w:ascii="Times New Roman" w:hAnsi="Times New Roman" w:cs="Times New Roman"/>
+          <w:sz w:val="24"/>
+          <w:szCs w:val="24"/>
+        </w:rPr>
+      </w:pPr>
+      <w:r>
+        <w:rPr>
+          <w:rFonts w:ascii="Times New Roman" w:hAnsi="Times New Roman" w:cs="Times New Roman"/>
+          <w:noProof/>
+          <w:sz w:val="24"/>
+          <w:szCs w:val="24"/>
+        </w:rPr>
+        <w:drawing>
+          <wp:inline distT="0" distB="0" distL="0" distR="0" wp14:anchorId="709374FC" wp14:editId="63FBDF95">
+            <wp:extent cx="5943600" cy="965835"/>
+            <wp:effectExtent l="0" t="0" r="0" b="5715"/>
+            <wp:docPr id="20" name="Picture 20"/>
+            <wp:cNvGraphicFramePr>
+              <a:graphicFrameLocks xmlns:a="http://schemas.openxmlformats.org/drawingml/2006/main" noChangeAspect="1"/>
+            </wp:cNvGraphicFramePr>
+            <a:graphic xmlns:a="http://schemas.openxmlformats.org/drawingml/2006/main">
+              <a:graphicData uri="http://schemas.openxmlformats.org/drawingml/2006/picture">
+                <pic:pic xmlns:pic="http://schemas.openxmlformats.org/drawingml/2006/picture">
+                  <pic:nvPicPr>
+                    <pic:cNvPr id="1" name=""/>
+                    <pic:cNvPicPr/>
+                  </pic:nvPicPr>
+                  <pic:blipFill>
+                    <a:blip r:embed="rId23"/>
+                    <a:stretch>
+                      <a:fillRect/>
+                    </a:stretch>
+                  </pic:blipFill>
+                  <pic:spPr>
+                    <a:xfrm>
+                      <a:off x="0" y="0"/>
+                      <a:ext cx="5943600" cy="965835"/>
+                    </a:xfrm>
+                    <a:prstGeom prst="rect">
+                      <a:avLst/>
+                    </a:prstGeom>
+                  </pic:spPr>
+                </pic:pic>
+              </a:graphicData>
+            </a:graphic>
+          </wp:inline>
+        </w:drawing>
+      </w:r>
+    </w:p>
+    <w:p>
+      <w:pPr>
+        <w:rPr>
+          <w:rFonts w:ascii="Times New Roman" w:hAnsi="Times New Roman" w:cs="Times New Roman"/>
+          <w:sz w:val="24"/>
+          <w:szCs w:val="24"/>
+        </w:rPr>
+      </w:pPr>
+      <w:r>
+        <w:rPr>
+          <w:rFonts w:ascii="Times New Roman" w:hAnsi="Times New Roman" w:cs="Times New Roman"/>
+          <w:sz w:val="24"/>
+          <w:szCs w:val="24"/>
+        </w:rPr>
+        <w:t>We are in the send state.  The current packet is AckPacket which has SeqOne.  Because this packet has a different sequence from the last sent packet, the data transfer failed and the data is not in the receiver’s buffer.</w:t>
+      </w:r>
+    </w:p>
+    <w:p>
+      <w:pPr>
+        <w:rPr>
+          <w:rFonts w:ascii="Times New Roman" w:hAnsi="Times New Roman" w:cs="Times New Roman"/>
+          <w:sz w:val="24"/>
+          <w:szCs w:val="24"/>
+        </w:rPr>
+      </w:pPr>
+    </w:p>
+    <w:p>
+      <w:pPr>
+        <w:rPr>
+          <w:rFonts w:ascii="Times New Roman" w:hAnsi="Times New Roman" w:cs="Times New Roman"/>
+          <w:sz w:val="24"/>
+          <w:szCs w:val="24"/>
+        </w:rPr>
+      </w:pPr>
+      <w:r>
+        <w:rPr>
+          <w:rFonts w:ascii="Times New Roman" w:hAnsi="Times New Roman" w:cs="Times New Roman"/>
+          <w:sz w:val="24"/>
+          <w:szCs w:val="24"/>
+        </w:rPr>
+        <w:t>State 3:</w:t>
+      </w:r>
+    </w:p>
+    <w:p>
+      <w:pPr>
+        <w:rPr>
+          <w:rFonts w:ascii="Times New Roman" w:hAnsi="Times New Roman" w:cs="Times New Roman"/>
+          <w:sz w:val="24"/>
+          <w:szCs w:val="24"/>
+        </w:rPr>
+      </w:pPr>
+      <w:r>
+        <w:rPr>
+          <w:rFonts w:ascii="Times New Roman" w:hAnsi="Times New Roman" w:cs="Times New Roman"/>
+          <w:noProof/>
+          <w:sz w:val="24"/>
+          <w:szCs w:val="24"/>
+        </w:rPr>
+        <w:drawing>
+          <wp:inline distT="0" distB="0" distL="0" distR="0" wp14:anchorId="50BD30AB" wp14:editId="0500EC49">
+            <wp:extent cx="5901267" cy="1058545"/>
+            <wp:effectExtent l="0" t="0" r="4445" b="8255"/>
+            <wp:docPr id="21" name="Picture 21"/>
+            <wp:cNvGraphicFramePr>
+              <a:graphicFrameLocks xmlns:a="http://schemas.openxmlformats.org/drawingml/2006/main" noChangeAspect="1"/>
+            </wp:cNvGraphicFramePr>
+            <a:graphic xmlns:a="http://schemas.openxmlformats.org/drawingml/2006/main">
+              <a:graphicData uri="http://schemas.openxmlformats.org/drawingml/2006/picture">
+                <pic:pic xmlns:pic="http://schemas.openxmlformats.org/drawingml/2006/picture">
+                  <pic:nvPicPr>
+                    <pic:cNvPr id="1" name=""/>
+                    <pic:cNvPicPr/>
+                  </pic:nvPicPr>
+                  <pic:blipFill rotWithShape="1">
+                    <a:blip r:embed="rId24"/>
+                    <a:srcRect l="641" r="71"/>
+                    <a:stretch/>
+                  </pic:blipFill>
+                  <pic:spPr bwMode="auto">
+                    <a:xfrm>
+                      <a:off x="0" y="0"/>
+                      <a:ext cx="5901267" cy="1058545"/>
+                    </a:xfrm>
+                    <a:prstGeom prst="rect">
+                      <a:avLst/>
+                    </a:prstGeom>
+                    <a:ln>
+                      <a:noFill/>
+                    </a:ln>
+                    <a:extLst>
+                      <a:ext uri="{53640926-AAD7-44D8-BBD7-CCE9431645EC}">
+                        <a14:shadowObscured xmlns:a14="http://schemas.microsoft.com/office/drawing/2010/main"/>
+                      </a:ext>
+                    </a:extLst>
+                  </pic:spPr>
+                </pic:pic>
+              </a:graphicData>
+            </a:graphic>
+          </wp:inline>
+        </w:drawing>
+      </w:r>
+    </w:p>
+    <w:p>
+      <w:pPr>
+        <w:rPr>
+          <w:rFonts w:ascii="Times New Roman" w:hAnsi="Times New Roman" w:cs="Times New Roman"/>
+          <w:sz w:val="24"/>
+          <w:szCs w:val="24"/>
+        </w:rPr>
+      </w:pPr>
+      <w:r>
+        <w:rPr>
+          <w:rFonts w:ascii="Times New Roman" w:hAnsi="Times New Roman" w:cs="Times New Roman"/>
+          <w:sz w:val="24"/>
+          <w:szCs w:val="24"/>
+        </w:rPr>
+        <w:t>We are in the receive state.  The current packet is CorruptedDataPacket0 which has SeqZero.</w:t>
+      </w:r>
+    </w:p>
+    <w:p>
+      <w:pPr>
+        <w:rPr>
+          <w:rFonts w:ascii="Times New Roman" w:hAnsi="Times New Roman" w:cs="Times New Roman"/>
+          <w:sz w:val="24"/>
+          <w:szCs w:val="24"/>
+        </w:rPr>
+      </w:pPr>
+    </w:p>
+    <w:p>
+      <w:pPr>
+        <w:rPr>
+          <w:rFonts w:ascii="Times New Roman" w:hAnsi="Times New Roman" w:cs="Times New Roman"/>
+          <w:sz w:val="24"/>
+          <w:szCs w:val="24"/>
+        </w:rPr>
+      </w:pPr>
+      <w:r>
+        <w:rPr>
+          <w:rFonts w:ascii="Times New Roman" w:hAnsi="Times New Roman" w:cs="Times New Roman"/>
+          <w:sz w:val="24"/>
+          <w:szCs w:val="24"/>
+        </w:rPr>
+        <w:lastRenderedPageBreak/>
+        <w:t>Therefore, this property does not hold because this process of constantly sending corrupted data can continue infinitely.</w:t>
+      </w:r>
+    </w:p>
+    <w:p>
+      <w:pPr>
+        <w:rPr>
+          <w:rFonts w:ascii="Times New Roman" w:hAnsi="Times New Roman" w:cs="Times New Roman"/>
+          <w:sz w:val="24"/>
+          <w:szCs w:val="24"/>
+        </w:rPr>
+      </w:pPr>
+    </w:p>
+    <w:p>
+      <w:pPr>
+        <w:rPr>
+          <w:rFonts w:ascii="Times New Roman" w:hAnsi="Times New Roman" w:cs="Times New Roman"/>
+          <w:sz w:val="24"/>
+          <w:szCs w:val="24"/>
+        </w:rPr>
+      </w:pPr>
+      <w:r>
+        <w:rPr>
+          <w:rFonts w:ascii="Times New Roman" w:hAnsi="Times New Roman" w:cs="Times New Roman"/>
+          <w:sz w:val="24"/>
+          <w:szCs w:val="24"/>
+        </w:rPr>
+        <w:t xml:space="preserve">Extra property: It is always possible to send all data from the sender buffer to the receiver buffer, given that there can be no more than one send/receive error in the wire. </w:t>
+      </w:r>
+    </w:p>
+    <w:p>
+      <w:pPr>
+        <w:rPr>
+          <w:rFonts w:ascii="Times New Roman" w:hAnsi="Times New Roman" w:cs="Times New Roman"/>
+          <w:sz w:val="24"/>
+          <w:szCs w:val="24"/>
+        </w:rPr>
+      </w:pPr>
+      <w:r>
+        <w:rPr>
+          <w:rFonts w:ascii="Times New Roman" w:hAnsi="Times New Roman" w:cs="Times New Roman"/>
+          <w:noProof/>
+          <w:sz w:val="24"/>
+          <w:szCs w:val="24"/>
+        </w:rPr>
+        <w:drawing>
+          <wp:inline distT="0" distB="0" distL="0" distR="0" wp14:anchorId="0CA2A1F2" wp14:editId="6D6E928A">
+            <wp:extent cx="5572125" cy="942975"/>
+            <wp:effectExtent l="0" t="0" r="9525" b="9525"/>
+            <wp:docPr id="23" name="Picture 23"/>
+            <wp:cNvGraphicFramePr>
+              <a:graphicFrameLocks xmlns:a="http://schemas.openxmlformats.org/drawingml/2006/main" noChangeAspect="1"/>
+            </wp:cNvGraphicFramePr>
+            <a:graphic xmlns:a="http://schemas.openxmlformats.org/drawingml/2006/main">
+              <a:graphicData uri="http://schemas.openxmlformats.org/drawingml/2006/picture">
+                <pic:pic xmlns:pic="http://schemas.openxmlformats.org/drawingml/2006/picture">
+                  <pic:nvPicPr>
+                    <pic:cNvPr id="1" name=""/>
+                    <pic:cNvPicPr/>
+                  </pic:nvPicPr>
+                  <pic:blipFill>
+                    <a:blip r:embed="rId25"/>
+                    <a:stretch>
+                      <a:fillRect/>
+                    </a:stretch>
+                  </pic:blipFill>
+                  <pic:spPr>
+                    <a:xfrm>
+                      <a:off x="0" y="0"/>
+                      <a:ext cx="5572125" cy="942975"/>
+                    </a:xfrm>
+                    <a:prstGeom prst="rect">
+                      <a:avLst/>
+                    </a:prstGeom>
+                  </pic:spPr>
+                </pic:pic>
+              </a:graphicData>
+            </a:graphic>
+          </wp:inline>
+        </w:drawing>
+      </w:r>
+    </w:p>
+    <w:p>
+      <w:pPr>
+        <w:rPr>
+          <w:rFonts w:ascii="Times New Roman" w:hAnsi="Times New Roman" w:cs="Times New Roman"/>
+          <w:sz w:val="24"/>
+          <w:szCs w:val="24"/>
+        </w:rPr>
+      </w:pPr>
+      <w:r>
+        <w:rPr>
+          <w:rFonts w:ascii="Times New Roman" w:hAnsi="Times New Roman" w:cs="Times New Roman"/>
+          <w:sz w:val="24"/>
+          <w:szCs w:val="24"/>
+        </w:rPr>
+        <w:t>When the constraint is added that there can be no more than one error for each data packet,</w:t>
+      </w:r>
+      <w:r>
+        <w:rPr>
+          <w:rFonts w:ascii="Times New Roman" w:hAnsi="Times New Roman" w:cs="Times New Roman"/>
+          <w:sz w:val="24"/>
+          <w:szCs w:val="24"/>
+        </w:rPr>
+        <w:t xml:space="preserve"> Alloy finds no counterexample.</w:t>
+      </w:r>
       <w:bookmarkStart w:id="0" w:name="_GoBack"/>
       <w:bookmarkEnd w:id="0"/>
+    </w:p>
+    <w:p>
+      <w:pPr>
+        <w:rPr>
+          <w:rFonts w:ascii="Times New Roman" w:hAnsi="Times New Roman" w:cs="Times New Roman"/>
+          <w:sz w:val="24"/>
+          <w:szCs w:val="24"/>
+        </w:rPr>
+      </w:pPr>
+      <w:r>
+        <w:rPr>
+          <w:rFonts w:ascii="Times New Roman" w:hAnsi="Times New Roman" w:cs="Times New Roman"/>
+          <w:sz w:val="24"/>
+          <w:szCs w:val="24"/>
+        </w:rPr>
+        <w:br w:type="page"/>
+      </w:r>
     </w:p>
     <w:sectPr>
       <w:pgSz w:w="12240" w:h="15840"/>

</xml_diff>

<commit_message>
Fixed error in documentation
</commit_message>
<xml_diff>
--- a/CSSE373 Formal Methods Milestone 3.docx
+++ b/CSSE373 Formal Methods Milestone 3.docx
@@ -1524,15 +1524,7 @@
           <w:sz w:val="24"/>
           <w:szCs w:val="24"/>
         </w:rPr>
-        <w:t>We successfully modeled RDT2.2</w:t>
-      </w:r>
-      <w:r>
-        <w:rPr>
-          <w:rFonts w:ascii="Times New Roman" w:hAnsi="Times New Roman" w:cs="Times New Roman"/>
-          <w:sz w:val="24"/>
-          <w:szCs w:val="24"/>
-        </w:rPr>
-        <w:t>.</w:t>
+        <w:t>We successfully modeled RDT2.2.</w:t>
       </w:r>
     </w:p>
     <w:p>
@@ -1579,16 +1571,13 @@
       </w:pPr>
       <w:r>
         <w:rPr>
-          <w:rFonts w:ascii="Times New Roman" w:hAnsi="Times New Roman" w:cs="Times New Roman"/>
           <w:noProof/>
-          <w:sz w:val="24"/>
-          <w:szCs w:val="24"/>
         </w:rPr>
         <w:drawing>
-          <wp:inline distT="0" distB="0" distL="0" distR="0" wp14:anchorId="6AC0257B" wp14:editId="686AC0A3">
-            <wp:extent cx="5943600" cy="1344295"/>
-            <wp:effectExtent l="0" t="0" r="0" b="8255"/>
-            <wp:docPr id="2" name="Picture 2"/>
+          <wp:inline distT="0" distB="0" distL="0" distR="0" wp14:anchorId="5E7AECFE" wp14:editId="704D9B93">
+            <wp:extent cx="5943600" cy="1012190"/>
+            <wp:effectExtent l="0" t="0" r="0" b="0"/>
+            <wp:docPr id="26" name="Picture 26"/>
             <wp:cNvGraphicFramePr>
               <a:graphicFrameLocks xmlns:a="http://schemas.openxmlformats.org/drawingml/2006/main" noChangeAspect="1"/>
             </wp:cNvGraphicFramePr>
@@ -1608,7 +1597,7 @@
                   <pic:spPr>
                     <a:xfrm>
                       <a:off x="0" y="0"/>
-                      <a:ext cx="5943600" cy="1344295"/>
+                      <a:ext cx="5943600" cy="1012190"/>
                     </a:xfrm>
                     <a:prstGeom prst="rect">
                       <a:avLst/>
@@ -1635,7 +1624,15 @@
           <w:sz w:val="24"/>
           <w:szCs w:val="24"/>
         </w:rPr>
-        <w:t xml:space="preserve">We are currently in the send state.  The current packet is AckPacket1 which has </w:t>
+        <w:t xml:space="preserve">We are currently in the send state.  </w:t>
+      </w:r>
+      <w:r>
+        <w:rPr>
+          <w:rFonts w:ascii="Times New Roman" w:hAnsi="Times New Roman" w:cs="Times New Roman"/>
+          <w:sz w:val="24"/>
+          <w:szCs w:val="24"/>
+        </w:rPr>
+        <w:t xml:space="preserve">The current packet is </w:t>
       </w:r>
       <w:proofErr w:type="spellStart"/>
       <w:r>
@@ -1644,6 +1641,24 @@
           <w:sz w:val="24"/>
           <w:szCs w:val="24"/>
         </w:rPr>
+        <w:t>AckPacket</w:t>
+      </w:r>
+      <w:proofErr w:type="spellEnd"/>
+      <w:r>
+        <w:rPr>
+          <w:rFonts w:ascii="Times New Roman" w:hAnsi="Times New Roman" w:cs="Times New Roman"/>
+          <w:sz w:val="24"/>
+          <w:szCs w:val="24"/>
+        </w:rPr>
+        <w:t xml:space="preserve"> which has </w:t>
+      </w:r>
+      <w:proofErr w:type="spellStart"/>
+      <w:r>
+        <w:rPr>
+          <w:rFonts w:ascii="Times New Roman" w:hAnsi="Times New Roman" w:cs="Times New Roman"/>
+          <w:sz w:val="24"/>
+          <w:szCs w:val="24"/>
+        </w:rPr>
         <w:t>SeqZero</w:t>
       </w:r>
       <w:proofErr w:type="spellEnd"/>
@@ -1692,16 +1707,13 @@
       </w:pPr>
       <w:r>
         <w:rPr>
-          <w:rFonts w:ascii="Times New Roman" w:hAnsi="Times New Roman" w:cs="Times New Roman"/>
           <w:noProof/>
-          <w:sz w:val="24"/>
-          <w:szCs w:val="24"/>
         </w:rPr>
         <w:drawing>
-          <wp:inline distT="0" distB="0" distL="0" distR="0" wp14:anchorId="626D2F10" wp14:editId="11B370B3">
-            <wp:extent cx="5943600" cy="1314450"/>
-            <wp:effectExtent l="0" t="0" r="0" b="0"/>
-            <wp:docPr id="3" name="Picture 3"/>
+          <wp:inline distT="0" distB="0" distL="0" distR="0" wp14:anchorId="08C18F34" wp14:editId="11315235">
+            <wp:extent cx="5943600" cy="1083310"/>
+            <wp:effectExtent l="0" t="0" r="0" b="2540"/>
+            <wp:docPr id="27" name="Picture 27"/>
             <wp:cNvGraphicFramePr>
               <a:graphicFrameLocks xmlns:a="http://schemas.openxmlformats.org/drawingml/2006/main" noChangeAspect="1"/>
             </wp:cNvGraphicFramePr>
@@ -1721,7 +1733,7 @@
                   <pic:spPr>
                     <a:xfrm>
                       <a:off x="0" y="0"/>
-                      <a:ext cx="5943600" cy="1314450"/>
+                      <a:ext cx="5943600" cy="1083310"/>
                     </a:xfrm>
                     <a:prstGeom prst="rect">
                       <a:avLst/>
@@ -1748,7 +1760,23 @@
           <w:sz w:val="24"/>
           <w:szCs w:val="24"/>
         </w:rPr>
-        <w:t xml:space="preserve">We are currently in the receive state.  The current packet is DataPacket0 which has </w:t>
+        <w:t>We are currently in the rec</w:t>
+      </w:r>
+      <w:r>
+        <w:rPr>
+          <w:rFonts w:ascii="Times New Roman" w:hAnsi="Times New Roman" w:cs="Times New Roman"/>
+          <w:sz w:val="24"/>
+          <w:szCs w:val="24"/>
+        </w:rPr>
+        <w:t>eive state.  The curren</w:t>
+      </w:r>
+      <w:r>
+        <w:rPr>
+          <w:rFonts w:ascii="Times New Roman" w:hAnsi="Times New Roman" w:cs="Times New Roman"/>
+          <w:sz w:val="24"/>
+          <w:szCs w:val="24"/>
+        </w:rPr>
+        <w:t xml:space="preserve">t packet is </w:t>
       </w:r>
       <w:proofErr w:type="spellStart"/>
       <w:r>
@@ -1757,6 +1785,32 @@
           <w:sz w:val="24"/>
           <w:szCs w:val="24"/>
         </w:rPr>
+        <w:t>CorruptedDataPacket</w:t>
+      </w:r>
+      <w:proofErr w:type="spellEnd"/>
+      <w:r>
+        <w:rPr>
+          <w:rFonts w:ascii="Times New Roman" w:hAnsi="Times New Roman" w:cs="Times New Roman"/>
+          <w:sz w:val="24"/>
+          <w:szCs w:val="24"/>
+        </w:rPr>
+        <w:t xml:space="preserve"> </w:t>
+      </w:r>
+      <w:r>
+        <w:rPr>
+          <w:rFonts w:ascii="Times New Roman" w:hAnsi="Times New Roman" w:cs="Times New Roman"/>
+          <w:sz w:val="24"/>
+          <w:szCs w:val="24"/>
+        </w:rPr>
+        <w:t xml:space="preserve">which has </w:t>
+      </w:r>
+      <w:proofErr w:type="spellStart"/>
+      <w:r>
+        <w:rPr>
+          <w:rFonts w:ascii="Times New Roman" w:hAnsi="Times New Roman" w:cs="Times New Roman"/>
+          <w:sz w:val="24"/>
+          <w:szCs w:val="24"/>
+        </w:rPr>
         <w:t>SeqOne</w:t>
       </w:r>
       <w:proofErr w:type="spellEnd"/>
@@ -1768,6 +1822,15 @@
         </w:rPr>
         <w:t>.</w:t>
       </w:r>
+    </w:p>
+    <w:p>
+      <w:pPr>
+        <w:rPr>
+          <w:rFonts w:ascii="Times New Roman" w:hAnsi="Times New Roman" w:cs="Times New Roman"/>
+          <w:sz w:val="24"/>
+          <w:szCs w:val="24"/>
+        </w:rPr>
+      </w:pPr>
     </w:p>
     <w:p>
       <w:pPr>
@@ -1824,16 +1887,13 @@
       </w:pPr>
       <w:r>
         <w:rPr>
-          <w:rFonts w:ascii="Times New Roman" w:hAnsi="Times New Roman" w:cs="Times New Roman"/>
           <w:noProof/>
-          <w:sz w:val="24"/>
-          <w:szCs w:val="24"/>
         </w:rPr>
         <w:drawing>
-          <wp:inline distT="0" distB="0" distL="0" distR="0" wp14:anchorId="2BF74E7B" wp14:editId="498A9B27">
-            <wp:extent cx="5943600" cy="1305560"/>
-            <wp:effectExtent l="0" t="0" r="0" b="8890"/>
-            <wp:docPr id="9" name="Picture 9"/>
+          <wp:inline distT="0" distB="0" distL="0" distR="0" wp14:anchorId="4EFC261F" wp14:editId="23C723D2">
+            <wp:extent cx="5943600" cy="1039495"/>
+            <wp:effectExtent l="0" t="0" r="0" b="8255"/>
+            <wp:docPr id="28" name="Picture 28"/>
             <wp:cNvGraphicFramePr>
               <a:graphicFrameLocks xmlns:a="http://schemas.openxmlformats.org/drawingml/2006/main" noChangeAspect="1"/>
             </wp:cNvGraphicFramePr>
@@ -1853,7 +1913,7 @@
                   <pic:spPr>
                     <a:xfrm>
                       <a:off x="0" y="0"/>
-                      <a:ext cx="5943600" cy="1305560"/>
+                      <a:ext cx="5943600" cy="1039495"/>
                     </a:xfrm>
                     <a:prstGeom prst="rect">
                       <a:avLst/>
@@ -1880,7 +1940,15 @@
           <w:sz w:val="24"/>
           <w:szCs w:val="24"/>
         </w:rPr>
-        <w:t xml:space="preserve">We are currently in the send state.  The current packet is AckPacket0 which has </w:t>
+        <w:t xml:space="preserve">We are currently in the send state.  </w:t>
+      </w:r>
+      <w:r>
+        <w:rPr>
+          <w:rFonts w:ascii="Times New Roman" w:hAnsi="Times New Roman" w:cs="Times New Roman"/>
+          <w:sz w:val="24"/>
+          <w:szCs w:val="24"/>
+        </w:rPr>
+        <w:t xml:space="preserve">The current packet is AckPacket1 which has </w:t>
       </w:r>
       <w:proofErr w:type="spellStart"/>
       <w:r>
@@ -1889,7 +1957,7 @@
           <w:sz w:val="24"/>
           <w:szCs w:val="24"/>
         </w:rPr>
-        <w:t>SeqOne</w:t>
+        <w:t>SeqZero</w:t>
       </w:r>
       <w:proofErr w:type="spellEnd"/>
       <w:r>
@@ -1898,7 +1966,23 @@
           <w:sz w:val="24"/>
           <w:szCs w:val="24"/>
         </w:rPr>
-        <w:t>.  This means that the data was sent and received correctly; now Data1 is in the receiver’s buffer.</w:t>
+        <w:t>.  This means that the data was not sent correctly</w:t>
+      </w:r>
+      <w:r>
+        <w:rPr>
+          <w:rFonts w:ascii="Times New Roman" w:hAnsi="Times New Roman" w:cs="Times New Roman"/>
+          <w:sz w:val="24"/>
+          <w:szCs w:val="24"/>
+        </w:rPr>
+        <w:t>.</w:t>
+      </w:r>
+      <w:r>
+        <w:rPr>
+          <w:rFonts w:ascii="Times New Roman" w:hAnsi="Times New Roman" w:cs="Times New Roman"/>
+          <w:sz w:val="24"/>
+          <w:szCs w:val="24"/>
+        </w:rPr>
+        <w:t xml:space="preserve">  Therefore, the data is not held by the receiver.</w:t>
       </w:r>
     </w:p>
     <w:p>
@@ -1937,16 +2021,13 @@
       </w:pPr>
       <w:r>
         <w:rPr>
-          <w:rFonts w:ascii="Times New Roman" w:hAnsi="Times New Roman" w:cs="Times New Roman"/>
           <w:noProof/>
-          <w:sz w:val="24"/>
-          <w:szCs w:val="24"/>
         </w:rPr>
         <w:drawing>
-          <wp:inline distT="0" distB="0" distL="0" distR="0" wp14:anchorId="656EF22B" wp14:editId="6C4D5501">
-            <wp:extent cx="5938567" cy="1252220"/>
-            <wp:effectExtent l="0" t="0" r="5080" b="5080"/>
-            <wp:docPr id="10" name="Picture 10"/>
+          <wp:inline distT="0" distB="0" distL="0" distR="0" wp14:anchorId="29182DEE" wp14:editId="11408931">
+            <wp:extent cx="5943600" cy="1014730"/>
+            <wp:effectExtent l="0" t="0" r="0" b="0"/>
+            <wp:docPr id="29" name="Picture 29"/>
             <wp:cNvGraphicFramePr>
               <a:graphicFrameLocks xmlns:a="http://schemas.openxmlformats.org/drawingml/2006/main" noChangeAspect="1"/>
             </wp:cNvGraphicFramePr>
@@ -1957,27 +2038,20 @@
                     <pic:cNvPr id="1" name=""/>
                     <pic:cNvPicPr/>
                   </pic:nvPicPr>
-                  <pic:blipFill rotWithShape="1">
+                  <pic:blipFill>
                     <a:blip r:embed="rId19"/>
-                    <a:srcRect t="2311"/>
-                    <a:stretch/>
+                    <a:stretch>
+                      <a:fillRect/>
+                    </a:stretch>
                   </pic:blipFill>
-                  <pic:spPr bwMode="auto">
+                  <pic:spPr>
                     <a:xfrm>
                       <a:off x="0" y="0"/>
-                      <a:ext cx="5943600" cy="1253281"/>
+                      <a:ext cx="5943600" cy="1014730"/>
                     </a:xfrm>
                     <a:prstGeom prst="rect">
                       <a:avLst/>
                     </a:prstGeom>
-                    <a:ln>
-                      <a:noFill/>
-                    </a:ln>
-                    <a:extLst>
-                      <a:ext uri="{53640926-AAD7-44D8-BBD7-CCE9431645EC}">
-                        <a14:shadowObscured xmlns:a14="http://schemas.microsoft.com/office/drawing/2010/main"/>
-                      </a:ext>
-                    </a:extLst>
                   </pic:spPr>
                 </pic:pic>
               </a:graphicData>
@@ -2000,7 +2074,23 @@
           <w:sz w:val="24"/>
           <w:szCs w:val="24"/>
         </w:rPr>
-        <w:t xml:space="preserve">We are currently in the receive state.  The current packet is DataPacket1 which has </w:t>
+        <w:t>We are currently in the receive state.  T</w:t>
+      </w:r>
+      <w:r>
+        <w:rPr>
+          <w:rFonts w:ascii="Times New Roman" w:hAnsi="Times New Roman" w:cs="Times New Roman"/>
+          <w:sz w:val="24"/>
+          <w:szCs w:val="24"/>
+        </w:rPr>
+        <w:t>he current packet is DataPacket0</w:t>
+      </w:r>
+      <w:r>
+        <w:rPr>
+          <w:rFonts w:ascii="Times New Roman" w:hAnsi="Times New Roman" w:cs="Times New Roman"/>
+          <w:sz w:val="24"/>
+          <w:szCs w:val="24"/>
+        </w:rPr>
+        <w:t xml:space="preserve"> which has </w:t>
       </w:r>
       <w:proofErr w:type="spellStart"/>
       <w:r>
@@ -2057,16 +2147,13 @@
       </w:pPr>
       <w:r>
         <w:rPr>
-          <w:rFonts w:ascii="Times New Roman" w:hAnsi="Times New Roman" w:cs="Times New Roman"/>
           <w:noProof/>
-          <w:sz w:val="24"/>
-          <w:szCs w:val="24"/>
         </w:rPr>
         <w:drawing>
-          <wp:inline distT="0" distB="0" distL="0" distR="0" wp14:anchorId="6DC2EB17" wp14:editId="69C1C890">
-            <wp:extent cx="5943600" cy="1317625"/>
-            <wp:effectExtent l="0" t="0" r="0" b="0"/>
-            <wp:docPr id="17" name="Picture 17"/>
+          <wp:inline distT="0" distB="0" distL="0" distR="0" wp14:anchorId="6363D354" wp14:editId="4AAD8FB7">
+            <wp:extent cx="5943600" cy="1136015"/>
+            <wp:effectExtent l="0" t="0" r="0" b="6985"/>
+            <wp:docPr id="31" name="Picture 31"/>
             <wp:cNvGraphicFramePr>
               <a:graphicFrameLocks xmlns:a="http://schemas.openxmlformats.org/drawingml/2006/main" noChangeAspect="1"/>
             </wp:cNvGraphicFramePr>
@@ -2086,7 +2173,7 @@
                   <pic:spPr>
                     <a:xfrm>
                       <a:off x="0" y="0"/>
-                      <a:ext cx="5943600" cy="1317625"/>
+                      <a:ext cx="5943600" cy="1136015"/>
                     </a:xfrm>
                     <a:prstGeom prst="rect">
                       <a:avLst/>
@@ -2113,7 +2200,25 @@
           <w:sz w:val="24"/>
           <w:szCs w:val="24"/>
         </w:rPr>
-        <w:t xml:space="preserve">We are currently in the send state.  The current packet is AckPacket1 which has </w:t>
+        <w:t>We</w:t>
+      </w:r>
+      <w:bookmarkStart w:id="0" w:name="_GoBack"/>
+      <w:bookmarkEnd w:id="0"/>
+      <w:r>
+        <w:rPr>
+          <w:rFonts w:ascii="Times New Roman" w:hAnsi="Times New Roman" w:cs="Times New Roman"/>
+          <w:sz w:val="24"/>
+          <w:szCs w:val="24"/>
+        </w:rPr>
+        <w:t xml:space="preserve"> are currently in the send state.  </w:t>
+      </w:r>
+      <w:r>
+        <w:rPr>
+          <w:rFonts w:ascii="Times New Roman" w:hAnsi="Times New Roman" w:cs="Times New Roman"/>
+          <w:sz w:val="24"/>
+          <w:szCs w:val="24"/>
+        </w:rPr>
+        <w:t xml:space="preserve">The current packet is AckPacket0 which has </w:t>
       </w:r>
       <w:proofErr w:type="spellStart"/>
       <w:r>
@@ -2122,7 +2227,7 @@
           <w:sz w:val="24"/>
           <w:szCs w:val="24"/>
         </w:rPr>
-        <w:t>SeqZero</w:t>
+        <w:t>SeqOne</w:t>
       </w:r>
       <w:proofErr w:type="spellEnd"/>
       <w:r>
@@ -2149,7 +2254,15 @@
           <w:sz w:val="24"/>
           <w:szCs w:val="24"/>
         </w:rPr>
-        <w:t xml:space="preserve"> is sending the wrong sequence bit, the data was not sent correctly and therefore is not in the receiver.</w:t>
+        <w:t xml:space="preserve"> is sending the correct sequence bit, the data was sent and received correctly; all data is now held in the receiver’s buffer</w:t>
+      </w:r>
+      <w:r>
+        <w:rPr>
+          <w:rFonts w:ascii="Times New Roman" w:hAnsi="Times New Roman" w:cs="Times New Roman"/>
+          <w:sz w:val="24"/>
+          <w:szCs w:val="24"/>
+        </w:rPr>
+        <w:t>.</w:t>
       </w:r>
     </w:p>
     <w:p>
@@ -2192,67 +2305,51 @@
           <w:sz w:val="24"/>
           <w:szCs w:val="24"/>
         </w:rPr>
-        <w:t>Alloy finds a counterexample, similar to the</w:t>
-      </w:r>
-      <w:r>
-        <w:rPr>
-          <w:rFonts w:ascii="Times New Roman" w:hAnsi="Times New Roman" w:cs="Times New Roman"/>
-          <w:sz w:val="24"/>
-          <w:szCs w:val="24"/>
-        </w:rPr>
-        <w:t xml:space="preserve"> counterexample found for RDT2.1</w:t>
-      </w:r>
-      <w:r>
-        <w:rPr>
-          <w:rFonts w:ascii="Times New Roman" w:hAnsi="Times New Roman" w:cs="Times New Roman"/>
-          <w:sz w:val="24"/>
-          <w:szCs w:val="24"/>
-        </w:rPr>
-        <w:t xml:space="preserve">. </w:t>
-      </w:r>
-    </w:p>
-    <w:p>
-      <w:pPr>
-        <w:rPr>
-          <w:rFonts w:ascii="Times New Roman" w:hAnsi="Times New Roman" w:cs="Times New Roman"/>
-          <w:sz w:val="24"/>
-          <w:szCs w:val="24"/>
-        </w:rPr>
-      </w:pPr>
-    </w:p>
-    <w:p>
-      <w:pPr>
-        <w:rPr>
-          <w:rFonts w:ascii="Times New Roman" w:hAnsi="Times New Roman" w:cs="Times New Roman"/>
-          <w:sz w:val="24"/>
-          <w:szCs w:val="24"/>
-        </w:rPr>
-      </w:pPr>
-      <w:r>
-        <w:rPr>
-          <w:rFonts w:ascii="Times New Roman" w:hAnsi="Times New Roman" w:cs="Times New Roman"/>
+        <w:t xml:space="preserve">Alloy finds a counterexample, similar to the counterexample found for RDT2.1. </w:t>
+      </w:r>
+    </w:p>
+    <w:p>
+      <w:pPr>
+        <w:rPr>
+          <w:rFonts w:ascii="Times New Roman" w:hAnsi="Times New Roman" w:cs="Times New Roman"/>
+          <w:sz w:val="24"/>
+          <w:szCs w:val="24"/>
+        </w:rPr>
+      </w:pPr>
+    </w:p>
+    <w:p>
+      <w:pPr>
+        <w:rPr>
+          <w:rFonts w:ascii="Times New Roman" w:hAnsi="Times New Roman" w:cs="Times New Roman"/>
+          <w:sz w:val="24"/>
+          <w:szCs w:val="24"/>
+        </w:rPr>
+      </w:pPr>
+      <w:r>
+        <w:rPr>
+          <w:rFonts w:ascii="Times New Roman" w:hAnsi="Times New Roman" w:cs="Times New Roman"/>
+          <w:sz w:val="24"/>
+          <w:szCs w:val="24"/>
+        </w:rPr>
+        <w:t>State 0:</w:t>
+      </w:r>
+    </w:p>
+    <w:p>
+      <w:pPr>
+        <w:rPr>
+          <w:rFonts w:ascii="Times New Roman" w:hAnsi="Times New Roman" w:cs="Times New Roman"/>
+          <w:sz w:val="24"/>
+          <w:szCs w:val="24"/>
+        </w:rPr>
+      </w:pPr>
+      <w:r>
+        <w:rPr>
+          <w:rFonts w:ascii="Times New Roman" w:hAnsi="Times New Roman" w:cs="Times New Roman"/>
+          <w:noProof/>
           <w:sz w:val="24"/>
           <w:szCs w:val="24"/>
         </w:rPr>
         <w:lastRenderedPageBreak/>
-        <w:t>State 0:</w:t>
-      </w:r>
-    </w:p>
-    <w:p>
-      <w:pPr>
-        <w:rPr>
-          <w:rFonts w:ascii="Times New Roman" w:hAnsi="Times New Roman" w:cs="Times New Roman"/>
-          <w:sz w:val="24"/>
-          <w:szCs w:val="24"/>
-        </w:rPr>
-      </w:pPr>
-      <w:r>
-        <w:rPr>
-          <w:rFonts w:ascii="Times New Roman" w:hAnsi="Times New Roman" w:cs="Times New Roman"/>
-          <w:noProof/>
-          <w:sz w:val="24"/>
-          <w:szCs w:val="24"/>
-        </w:rPr>
         <w:drawing>
           <wp:inline distT="0" distB="0" distL="0" distR="0" wp14:anchorId="4A383C37" wp14:editId="6A6AE624">
             <wp:extent cx="5943600" cy="1049655"/>
@@ -2748,6 +2845,7 @@
           <w:sz w:val="24"/>
           <w:szCs w:val="24"/>
         </w:rPr>
+        <w:lastRenderedPageBreak/>
         <w:t>Therefore, this property does not hold because this process of constantly sending corrupted data can continue infinitely.</w:t>
       </w:r>
     </w:p>
@@ -2853,8 +2951,6 @@
         </w:rPr>
         <w:t xml:space="preserve"> Alloy finds no counterexample.</w:t>
       </w:r>
-      <w:bookmarkStart w:id="0" w:name="_GoBack"/>
-      <w:bookmarkEnd w:id="0"/>
     </w:p>
     <w:p>
       <w:pPr>

</xml_diff>